<commit_message>
Added shopping cart exercise
</commit_message>
<xml_diff>
--- a/node/lesson-59-express/instructions/express.docx
+++ b/node/lesson-59-express/instructions/express.docx
@@ -269,30 +269,42 @@
       <w:r>
         <w:t xml:space="preserve"> directories.</w:t>
       </w:r>
+    </w:p>
+    <w:p>
+      <w:pPr>
+        <w:pStyle w:val="StepPara"/>
+      </w:pPr>
+      <w:r>
+        <w:t xml:space="preserve">While not required, you probably want to install </w:t>
+      </w:r>
+      <w:r>
+        <w:rPr>
+          <w:rStyle w:val="InlineCode"/>
+        </w:rPr>
+        <w:t>nodemon</w:t>
+      </w:r>
+      <w:r>
+        <w:t xml:space="preserve"> (</w:t>
+      </w:r>
+      <w:r>
+        <w:rPr>
+          <w:rStyle w:val="InlineCode"/>
+        </w:rPr>
+        <w:t xml:space="preserve">npm </w:t>
+      </w:r>
+      <w:r>
+        <w:rPr>
+          <w:rStyle w:val="InlineCode"/>
+        </w:rPr>
+        <w:t xml:space="preserve">install </w:t>
+      </w:r>
       <w:bookmarkStart w:id="2" w:name="_GoBack"/>
       <w:bookmarkEnd w:id="2"/>
-    </w:p>
-    <w:p>
-      <w:pPr>
-        <w:pStyle w:val="StepPara"/>
-      </w:pPr>
-      <w:r>
-        <w:t xml:space="preserve">While not required, you probably want to install </w:t>
-      </w:r>
-      <w:r>
-        <w:rPr>
-          <w:rStyle w:val="InlineCode"/>
-        </w:rPr>
-        <w:t>nodemon</w:t>
-      </w:r>
-      <w:r>
-        <w:t xml:space="preserve"> (</w:t>
-      </w:r>
-      <w:r>
-        <w:rPr>
-          <w:rStyle w:val="InlineCode"/>
-        </w:rPr>
-        <w:t>npm –g nodemon</w:t>
+      <w:r>
+        <w:rPr>
+          <w:rStyle w:val="InlineCode"/>
+        </w:rPr>
+        <w:t>–g nodemon</w:t>
       </w:r>
       <w:r>
         <w:t>).</w:t>
@@ -316,11 +328,11 @@
         <w:t xml:space="preserve"> automatically restarts your application when a file system chang</w:t>
       </w:r>
       <w:r>
-        <w:t xml:space="preserve">e is </w:t>
+        <w:t xml:space="preserve">e </w:t>
       </w:r>
       <w:r>
         <w:lastRenderedPageBreak/>
-        <w:t>detected and will save</w:t>
+        <w:t>is detected and will save</w:t>
       </w:r>
       <w:r>
         <w:t xml:space="preserve"> time so you don’t have to manually res</w:t>
@@ -3575,7 +3587,7 @@
         <w:noProof/>
         <w:sz w:val="22"/>
       </w:rPr>
-      <w:t>2</w:t>
+      <w:t>1</w:t>
     </w:r>
     <w:r>
       <w:rPr>
@@ -6548,7 +6560,7 @@
 </file>
 
 <file path=customXml/itemProps1.xml><?xml version="1.0" encoding="utf-8"?>
-<ds:datastoreItem xmlns:ds="http://schemas.openxmlformats.org/officeDocument/2006/customXml" ds:itemID="{87FB94E3-2287-FE40-855F-C34D7CD7E8C9}">
+<ds:datastoreItem xmlns:ds="http://schemas.openxmlformats.org/officeDocument/2006/customXml" ds:itemID="{2D1F3817-9BC7-C041-A516-81EF176E656A}">
   <ds:schemaRefs>
     <ds:schemaRef ds:uri="http://schemas.openxmlformats.org/officeDocument/2006/bibliography"/>
   </ds:schemaRefs>

</xml_diff>

<commit_message>
Editted step 10 of the lab
</commit_message>
<xml_diff>
--- a/node/lesson-59-express/instructions/express.docx
+++ b/node/lesson-59-express/instructions/express.docx
@@ -1,6 +1,6 @@
 
 <file path=word/document.xml><?xml version="1.0" encoding="utf-8"?>
-<w:document xmlns:wpc="http://schemas.microsoft.com/office/word/2010/wordprocessingCanvas" xmlns:mo="http://schemas.microsoft.com/office/mac/office/2008/main" xmlns:mc="http://schemas.openxmlformats.org/markup-compatibility/2006" xmlns:mv="urn:schemas-microsoft-com:mac:vml" xmlns:o="urn:schemas-microsoft-com:office:office" xmlns:r="http://schemas.openxmlformats.org/officeDocument/2006/relationships" xmlns:m="http://schemas.openxmlformats.org/officeDocument/2006/math" xmlns:v="urn:schemas-microsoft-com:vml" xmlns:wp14="http://schemas.microsoft.com/office/word/2010/wordprocessingDrawing" xmlns:wp="http://schemas.openxmlformats.org/drawingml/2006/wordprocessingDrawing" xmlns:w10="urn:schemas-microsoft-com:office:word" xmlns:w="http://schemas.openxmlformats.org/wordprocessingml/2006/main" xmlns:w14="http://schemas.microsoft.com/office/word/2010/wordml" xmlns:wpg="http://schemas.microsoft.com/office/word/2010/wordprocessingGroup" xmlns:wpi="http://schemas.microsoft.com/office/word/2010/wordprocessingInk" xmlns:wne="http://schemas.microsoft.com/office/word/2006/wordml" xmlns:wps="http://schemas.microsoft.com/office/word/2010/wordprocessingShape" mc:Ignorable="w14 wp14">
+<w:document xmlns:wpc="http://schemas.microsoft.com/office/word/2010/wordprocessingCanvas" xmlns:mo="http://schemas.microsoft.com/office/mac/office/2008/main" xmlns:mc="http://schemas.openxmlformats.org/markup-compatibility/2006" xmlns:mv="urn:schemas-microsoft-com:mac:vml" xmlns:o="urn:schemas-microsoft-com:office:office" xmlns:r="http://schemas.openxmlformats.org/officeDocument/2006/relationships" xmlns:m="http://schemas.openxmlformats.org/officeDocument/2006/math" xmlns:v="urn:schemas-microsoft-com:vml" xmlns:wp14="http://schemas.microsoft.com/office/word/2010/wordprocessingDrawing" xmlns:wp="http://schemas.openxmlformats.org/drawingml/2006/wordprocessingDrawing" xmlns:w10="urn:schemas-microsoft-com:office:word" xmlns:w="http://schemas.openxmlformats.org/wordprocessingml/2006/main" xmlns:w14="http://schemas.microsoft.com/office/word/2010/wordml" xmlns:w15="http://schemas.microsoft.com/office/word/2012/wordml" xmlns:wpg="http://schemas.microsoft.com/office/word/2010/wordprocessingGroup" xmlns:wpi="http://schemas.microsoft.com/office/word/2010/wordprocessingInk" xmlns:wne="http://schemas.microsoft.com/office/word/2006/wordml" xmlns:wps="http://schemas.microsoft.com/office/word/2010/wordprocessingShape" mc:Ignorable="w14 w15 wp14">
   <w:body>
     <w:p>
       <w:pPr>
@@ -51,7 +51,7 @@
                     </pic:cNvPicPr>
                   </pic:nvPicPr>
                   <pic:blipFill>
-                    <a:blip r:embed="rId9">
+                    <a:blip r:embed="rId8">
                       <a:extLst>
                         <a:ext uri="{28A0092B-C50C-407E-A947-70E740481C1C}">
                           <a14:useLocalDpi xmlns:a14="http://schemas.microsoft.com/office/drawing/2010/main" val="0"/>
@@ -298,8 +298,6 @@
         </w:rPr>
         <w:t xml:space="preserve">install </w:t>
       </w:r>
-      <w:bookmarkStart w:id="2" w:name="_GoBack"/>
-      <w:bookmarkEnd w:id="2"/>
       <w:r>
         <w:rPr>
           <w:rStyle w:val="InlineCode"/>
@@ -556,7 +554,7 @@
                     </pic:cNvPicPr>
                   </pic:nvPicPr>
                   <pic:blipFill>
-                    <a:blip r:embed="rId10">
+                    <a:blip r:embed="rId9">
                       <a:extLst>
                         <a:ext uri="{28A0092B-C50C-407E-A947-70E740481C1C}">
                           <a14:useLocalDpi xmlns:a14="http://schemas.microsoft.com/office/drawing/2010/main" val="0"/>
@@ -843,8 +841,8 @@
       <w:pPr>
         <w:pStyle w:val="Heading2"/>
       </w:pPr>
-      <w:bookmarkStart w:id="3" w:name="OLE_LINK5"/>
-      <w:bookmarkStart w:id="4" w:name="OLE_LINK6"/>
+      <w:bookmarkStart w:id="2" w:name="OLE_LINK5"/>
+      <w:bookmarkStart w:id="3" w:name="OLE_LINK6"/>
       <w:r>
         <w:t>Create</w:t>
       </w:r>
@@ -865,8 +863,8 @@
       <w:pPr>
         <w:pStyle w:val="Step"/>
       </w:pPr>
-      <w:bookmarkStart w:id="5" w:name="OLE_LINK3"/>
-      <w:bookmarkStart w:id="6" w:name="OLE_LINK4"/>
+      <w:bookmarkStart w:id="4" w:name="OLE_LINK3"/>
+      <w:bookmarkStart w:id="5" w:name="OLE_LINK4"/>
       <w:r>
         <w:t>Open</w:t>
       </w:r>
@@ -1071,8 +1069,8 @@
       <w:r>
         <w:t>.</w:t>
       </w:r>
+      <w:bookmarkEnd w:id="2"/>
       <w:bookmarkEnd w:id="3"/>
-      <w:bookmarkEnd w:id="4"/>
       <w:r>
         <w:t xml:space="preserve"> </w:t>
       </w:r>
@@ -1083,8 +1081,8 @@
         <w:t xml:space="preserve"> call.</w:t>
       </w:r>
     </w:p>
+    <w:bookmarkEnd w:id="4"/>
     <w:bookmarkEnd w:id="5"/>
-    <w:bookmarkEnd w:id="6"/>
     <w:p/>
     <w:p>
       <w:pPr>
@@ -1129,7 +1127,7 @@
                     </pic:cNvPicPr>
                   </pic:nvPicPr>
                   <pic:blipFill>
-                    <a:blip r:embed="rId10">
+                    <a:blip r:embed="rId9">
                       <a:extLst>
                         <a:ext uri="{28A0092B-C50C-407E-A947-70E740481C1C}">
                           <a14:useLocalDpi xmlns:a14="http://schemas.microsoft.com/office/drawing/2010/main" val="0"/>
@@ -1244,8 +1242,8 @@
       <w:r>
         <w:t>the view expects certain data to be present in the view, and the controller must ensure that it provides that data.</w:t>
       </w:r>
-      <w:bookmarkStart w:id="7" w:name="OLE_LINK7"/>
-      <w:bookmarkStart w:id="8" w:name="OLE_LINK8"/>
+      <w:bookmarkStart w:id="6" w:name="OLE_LINK7"/>
+      <w:bookmarkStart w:id="7" w:name="OLE_LINK8"/>
     </w:p>
     <w:p/>
     <w:p>
@@ -1396,7 +1394,7 @@
       <w:r>
         <w:t xml:space="preserve"> if everything is working correctly, you should be able to navigate to </w:t>
       </w:r>
-      <w:hyperlink r:id="rId11" w:history="1">
+      <w:hyperlink r:id="rId10" w:history="1">
         <w:r>
           <w:rPr>
             <w:rStyle w:val="Hyperlink"/>
@@ -1419,8 +1417,8 @@
       <w:r>
         <w:t>in your application!</w:t>
       </w:r>
+      <w:bookmarkEnd w:id="6"/>
       <w:bookmarkEnd w:id="7"/>
-      <w:bookmarkEnd w:id="8"/>
     </w:p>
     <w:p>
       <w:pPr>
@@ -1465,7 +1463,7 @@
                     </pic:cNvPicPr>
                   </pic:nvPicPr>
                   <pic:blipFill>
-                    <a:blip r:embed="rId12">
+                    <a:blip r:embed="rId11">
                       <a:extLst>
                         <a:ext uri="{28A0092B-C50C-407E-A947-70E740481C1C}">
                           <a14:useLocalDpi xmlns:a14="http://schemas.microsoft.com/office/drawing/2010/main" val="0"/>
@@ -1516,8 +1514,8 @@
       <w:pPr>
         <w:pStyle w:val="Heading2"/>
       </w:pPr>
-      <w:bookmarkStart w:id="9" w:name="OLE_LINK9"/>
-      <w:bookmarkStart w:id="10" w:name="OLE_LINK10"/>
+      <w:bookmarkStart w:id="8" w:name="OLE_LINK9"/>
+      <w:bookmarkStart w:id="9" w:name="OLE_LINK10"/>
       <w:r>
         <w:t>Create</w:t>
       </w:r>
@@ -1621,8 +1619,8 @@
       <w:r>
         <w:t xml:space="preserve"> and our application is no different.</w:t>
       </w:r>
+      <w:bookmarkEnd w:id="8"/>
       <w:bookmarkEnd w:id="9"/>
-      <w:bookmarkEnd w:id="10"/>
       <w:r>
         <w:t xml:space="preserve"> </w:t>
       </w:r>
@@ -2141,8 +2139,8 @@
       <w:pPr>
         <w:pStyle w:val="Heading2"/>
       </w:pPr>
-      <w:bookmarkStart w:id="11" w:name="OLE_LINK11"/>
-      <w:bookmarkStart w:id="12" w:name="OLE_LINK12"/>
+      <w:bookmarkStart w:id="10" w:name="OLE_LINK11"/>
+      <w:bookmarkStart w:id="11" w:name="OLE_LINK12"/>
       <w:r>
         <w:t>Create</w:t>
       </w:r>
@@ -2241,33 +2239,198 @@
         </w:rPr>
         <w:t>.js</w:t>
       </w:r>
+      <w:bookmarkEnd w:id="10"/>
       <w:bookmarkEnd w:id="11"/>
+      <w:r>
+        <w:t>.</w:t>
+      </w:r>
+    </w:p>
+    <w:p>
+      <w:pPr>
+        <w:pStyle w:val="StepPara"/>
+      </w:pPr>
+      <w:r>
+        <w:t>The edit route should be</w:t>
+      </w:r>
+      <w:r>
+        <w:t xml:space="preserve"> in the form </w:t>
+      </w:r>
+      <w:r>
+        <w:rPr>
+          <w:rStyle w:val="InlineCode"/>
+        </w:rPr>
+        <w:t>/edit/</w:t>
+      </w:r>
+      <w:r>
+        <w:rPr>
+          <w:rStyle w:val="InlineCode"/>
+        </w:rPr>
+        <w:t>:</w:t>
+      </w:r>
+      <w:r>
+        <w:rPr>
+          <w:rStyle w:val="InlineCode"/>
+        </w:rPr>
+        <w:t>id</w:t>
+      </w:r>
+      <w:r>
+        <w:t xml:space="preserve">, which allows </w:t>
+      </w:r>
+      <w:r>
+        <w:t xml:space="preserve">the </w:t>
+      </w:r>
+      <w:r>
+        <w:t>id parameter</w:t>
+      </w:r>
+      <w:r>
+        <w:t xml:space="preserve"> </w:t>
+      </w:r>
+      <w:r>
+        <w:t>to</w:t>
+      </w:r>
+      <w:r>
+        <w:t xml:space="preserve"> be accessed </w:t>
+      </w:r>
+      <w:r>
+        <w:t xml:space="preserve">via </w:t>
+      </w:r>
+      <w:r>
+        <w:rPr>
+          <w:rStyle w:val="InlineCode"/>
+        </w:rPr>
+        <w:t>request.params</w:t>
+      </w:r>
+      <w:r>
+        <w:rPr>
+          <w:rStyle w:val="InlineCode"/>
+        </w:rPr>
+        <w:t>.</w:t>
+      </w:r>
+      <w:r>
+        <w:rPr>
+          <w:rStyle w:val="InlineCode"/>
+        </w:rPr>
+        <w:t>id</w:t>
+      </w:r>
+      <w:r>
+        <w:t>.</w:t>
+      </w:r>
+    </w:p>
+    <w:p>
+      <w:pPr>
+        <w:pStyle w:val="StepPara"/>
+      </w:pPr>
+      <w:r>
+        <w:t>The</w:t>
+      </w:r>
+      <w:r>
+        <w:t xml:space="preserve"> </w:t>
+      </w:r>
+      <w:r>
+        <w:rPr>
+          <w:rStyle w:val="InlineCode"/>
+        </w:rPr>
+        <w:t>edit</w:t>
+      </w:r>
+      <w:r>
+        <w:t xml:space="preserve"> view expects a </w:t>
+      </w:r>
+      <w:r>
+        <w:t xml:space="preserve">model </w:t>
+      </w:r>
+      <w:r>
+        <w:t>parameter</w:t>
+      </w:r>
+      <w:r>
+        <w:t xml:space="preserve"> called </w:t>
+      </w:r>
+      <w:r>
+        <w:rPr>
+          <w:rStyle w:val="InlineCode"/>
+        </w:rPr>
+        <w:t>todos</w:t>
+      </w:r>
+      <w:r>
+        <w:t xml:space="preserve">, </w:t>
+      </w:r>
+      <w:r>
+        <w:t xml:space="preserve">so the </w:t>
+      </w:r>
+      <w:r>
+        <w:rPr>
+          <w:rStyle w:val="InlineCode"/>
+        </w:rPr>
+        <w:t>editTodo</w:t>
+      </w:r>
+      <w:r>
+        <w:t xml:space="preserve"> function needs to </w:t>
+      </w:r>
+      <w:r>
+        <w:t xml:space="preserve">call </w:t>
+      </w:r>
+      <w:r>
+        <w:rPr>
+          <w:rStyle w:val="InlineCode"/>
+        </w:rPr>
+        <w:t>service.findAll</w:t>
+      </w:r>
+      <w:r>
+        <w:t xml:space="preserve"> and </w:t>
+      </w:r>
+      <w:r>
+        <w:t xml:space="preserve">render the </w:t>
+      </w:r>
+      <w:r>
+        <w:rPr>
+          <w:rStyle w:val="InlineCode"/>
+        </w:rPr>
+        <w:t>edit</w:t>
+      </w:r>
+      <w:r>
+        <w:t xml:space="preserve"> view</w:t>
+      </w:r>
+      <w:r>
+        <w:t xml:space="preserve"> in the callback</w:t>
+      </w:r>
+      <w:r>
+        <w:t>, passing the model map</w:t>
+      </w:r>
+      <w:r>
+        <w:t>.</w:t>
+      </w:r>
+      <w:bookmarkStart w:id="12" w:name="_GoBack"/>
       <w:bookmarkEnd w:id="12"/>
-      <w:r>
-        <w:t>.</w:t>
-      </w:r>
     </w:p>
     <w:p>
       <w:pPr>
         <w:pStyle w:val="StepPara"/>
       </w:pPr>
       <w:r>
-        <w:t>The edit route should be</w:t>
-      </w:r>
-      <w:r>
-        <w:t xml:space="preserve"> in the form </w:t>
-      </w:r>
-      <w:r>
-        <w:rPr>
-          <w:rStyle w:val="InlineCode"/>
-        </w:rPr>
-        <w:t>/edit/</w:t>
-      </w:r>
-      <w:r>
-        <w:rPr>
-          <w:rStyle w:val="InlineCode"/>
-        </w:rPr>
-        <w:t>:</w:t>
+        <w:t xml:space="preserve">The view </w:t>
+      </w:r>
+      <w:r>
+        <w:t>also expects a</w:t>
+      </w:r>
+      <w:r>
+        <w:t xml:space="preserve"> model parameter called</w:t>
+      </w:r>
+      <w:r>
+        <w:t xml:space="preserve"> </w:t>
+      </w:r>
+      <w:r>
+        <w:rPr>
+          <w:rStyle w:val="InlineCode"/>
+        </w:rPr>
+        <w:t>current</w:t>
+      </w:r>
+      <w:r>
+        <w:t>, which correspond</w:t>
+      </w:r>
+      <w:r>
+        <w:t>s</w:t>
+      </w:r>
+      <w:r>
+        <w:t xml:space="preserve"> to the </w:t>
       </w:r>
       <w:r>
         <w:rPr>
@@ -2276,46 +2439,10 @@
         <w:t>id</w:t>
       </w:r>
       <w:r>
-        <w:t xml:space="preserve">, which allows </w:t>
-      </w:r>
-      <w:r>
-        <w:t xml:space="preserve">the </w:t>
-      </w:r>
-      <w:r>
-        <w:t>id parameter</w:t>
-      </w:r>
-      <w:r>
-        <w:t xml:space="preserve"> </w:t>
-      </w:r>
-      <w:r>
-        <w:t>to</w:t>
-      </w:r>
-      <w:r>
-        <w:t xml:space="preserve"> be accessed </w:t>
-      </w:r>
-      <w:r>
-        <w:t xml:space="preserve">via </w:t>
-      </w:r>
-      <w:r>
-        <w:rPr>
-          <w:rStyle w:val="InlineCode"/>
-        </w:rPr>
-        <w:t>request.params</w:t>
-      </w:r>
-      <w:r>
-        <w:rPr>
-          <w:rStyle w:val="InlineCode"/>
-        </w:rPr>
-        <w:t>.</w:t>
-      </w:r>
-      <w:r>
-        <w:rPr>
-          <w:rStyle w:val="InlineCode"/>
-        </w:rPr>
-        <w:t>id</w:t>
-      </w:r>
-      <w:r>
-        <w:t>.</w:t>
+        <w:t xml:space="preserve"> of the “todo” item to be edited.</w:t>
+      </w:r>
+      <w:r>
+        <w:t xml:space="preserve">  This should be the same as the input parameter from the URI.</w:t>
       </w:r>
     </w:p>
     <w:p>
@@ -2323,25 +2450,7 @@
         <w:pStyle w:val="StepPara"/>
       </w:pPr>
       <w:r>
-        <w:t>The</w:t>
-      </w:r>
-      <w:r>
-        <w:t xml:space="preserve"> </w:t>
-      </w:r>
-      <w:r>
-        <w:rPr>
-          <w:rStyle w:val="InlineCode"/>
-        </w:rPr>
-        <w:t>edit</w:t>
-      </w:r>
-      <w:r>
-        <w:t xml:space="preserve"> view expects a </w:t>
-      </w:r>
-      <w:r>
-        <w:t>model entry</w:t>
-      </w:r>
-      <w:r>
-        <w:t xml:space="preserve"> called </w:t>
+        <w:t xml:space="preserve">The model map should have two parameters, </w:t>
       </w:r>
       <w:r>
         <w:rPr>
@@ -2350,63 +2459,7 @@
         <w:t>todos</w:t>
       </w:r>
       <w:r>
-        <w:t xml:space="preserve">, </w:t>
-      </w:r>
-      <w:r>
-        <w:t xml:space="preserve">so the </w:t>
-      </w:r>
-      <w:r>
-        <w:rPr>
-          <w:rStyle w:val="InlineCode"/>
-        </w:rPr>
-        <w:t>editTodo</w:t>
-      </w:r>
-      <w:r>
-        <w:t xml:space="preserve"> function needs to </w:t>
-      </w:r>
-      <w:r>
-        <w:t xml:space="preserve">call </w:t>
-      </w:r>
-      <w:r>
-        <w:rPr>
-          <w:rStyle w:val="InlineCode"/>
-        </w:rPr>
-        <w:t>service.findAll</w:t>
-      </w:r>
-      <w:r>
-        <w:t xml:space="preserve"> and </w:t>
-      </w:r>
-      <w:r>
-        <w:t xml:space="preserve">render the </w:t>
-      </w:r>
-      <w:r>
-        <w:rPr>
-          <w:rStyle w:val="InlineCode"/>
-        </w:rPr>
-        <w:t>edit</w:t>
-      </w:r>
-      <w:r>
-        <w:t xml:space="preserve"> view</w:t>
-      </w:r>
-      <w:r>
-        <w:t xml:space="preserve"> in the callback</w:t>
-      </w:r>
-      <w:r>
-        <w:t>, passing the model map</w:t>
-      </w:r>
-      <w:r>
-        <w:t>.</w:t>
-      </w:r>
-    </w:p>
-    <w:p>
-      <w:pPr>
-        <w:pStyle w:val="StepPara"/>
-      </w:pPr>
-      <w:r>
-        <w:t xml:space="preserve">The view </w:t>
-      </w:r>
-      <w:r>
-        <w:t xml:space="preserve">also expects a </w:t>
+        <w:t xml:space="preserve"> (an array of todo items) and </w:t>
       </w:r>
       <w:r>
         <w:rPr>
@@ -2415,28 +2468,7 @@
         <w:t>current</w:t>
       </w:r>
       <w:r>
-        <w:t xml:space="preserve"> </w:t>
-      </w:r>
-      <w:r>
-        <w:t>model entry</w:t>
-      </w:r>
-      <w:r>
-        <w:t>, which correspond</w:t>
-      </w:r>
-      <w:r>
-        <w:t>s</w:t>
-      </w:r>
-      <w:r>
-        <w:t xml:space="preserve"> to the </w:t>
-      </w:r>
-      <w:r>
-        <w:rPr>
-          <w:rStyle w:val="InlineCode"/>
-        </w:rPr>
-        <w:t>id</w:t>
-      </w:r>
-      <w:r>
-        <w:t xml:space="preserve"> of the “todo” item to be edited.</w:t>
+        <w:t xml:space="preserve"> (the index of the todo item to be edited)</w:t>
       </w:r>
     </w:p>
     <w:p>
@@ -3140,7 +3172,7 @@
                     </pic:cNvPicPr>
                   </pic:nvPicPr>
                   <pic:blipFill>
-                    <a:blip r:embed="rId12">
+                    <a:blip r:embed="rId11">
                       <a:extLst>
                         <a:ext uri="{28A0092B-C50C-407E-A947-70E740481C1C}">
                           <a14:useLocalDpi xmlns:a14="http://schemas.microsoft.com/office/drawing/2010/main" val="0"/>
@@ -3470,8 +3502,8 @@
       </w:r>
     </w:p>
     <w:sectPr>
-      <w:headerReference w:type="default" r:id="rId13"/>
-      <w:footerReference w:type="default" r:id="rId14"/>
+      <w:headerReference w:type="default" r:id="rId12"/>
+      <w:footerReference w:type="default" r:id="rId13"/>
       <w:pgSz w:w="12240" w:h="15840"/>
       <w:pgMar w:top="1440" w:right="1800" w:bottom="1440" w:left="1800" w:header="475" w:footer="475" w:gutter="0"/>
       <w:cols w:space="720"/>
@@ -3482,7 +3514,7 @@
 </file>
 
 <file path=word/endnotes.xml><?xml version="1.0" encoding="utf-8"?>
-<w:endnotes xmlns:wpc="http://schemas.microsoft.com/office/word/2010/wordprocessingCanvas" xmlns:mo="http://schemas.microsoft.com/office/mac/office/2008/main" xmlns:mc="http://schemas.openxmlformats.org/markup-compatibility/2006" xmlns:mv="urn:schemas-microsoft-com:mac:vml" xmlns:o="urn:schemas-microsoft-com:office:office" xmlns:r="http://schemas.openxmlformats.org/officeDocument/2006/relationships" xmlns:m="http://schemas.openxmlformats.org/officeDocument/2006/math" xmlns:v="urn:schemas-microsoft-com:vml" xmlns:wp14="http://schemas.microsoft.com/office/word/2010/wordprocessingDrawing" xmlns:wp="http://schemas.openxmlformats.org/drawingml/2006/wordprocessingDrawing" xmlns:w10="urn:schemas-microsoft-com:office:word" xmlns:w="http://schemas.openxmlformats.org/wordprocessingml/2006/main" xmlns:w14="http://schemas.microsoft.com/office/word/2010/wordml" xmlns:wpg="http://schemas.microsoft.com/office/word/2010/wordprocessingGroup" xmlns:wpi="http://schemas.microsoft.com/office/word/2010/wordprocessingInk" xmlns:wne="http://schemas.microsoft.com/office/word/2006/wordml" xmlns:wps="http://schemas.microsoft.com/office/word/2010/wordprocessingShape" mc:Ignorable="w14 wp14">
+<w:endnotes xmlns:wpc="http://schemas.microsoft.com/office/word/2010/wordprocessingCanvas" xmlns:mo="http://schemas.microsoft.com/office/mac/office/2008/main" xmlns:mc="http://schemas.openxmlformats.org/markup-compatibility/2006" xmlns:mv="urn:schemas-microsoft-com:mac:vml" xmlns:o="urn:schemas-microsoft-com:office:office" xmlns:r="http://schemas.openxmlformats.org/officeDocument/2006/relationships" xmlns:m="http://schemas.openxmlformats.org/officeDocument/2006/math" xmlns:v="urn:schemas-microsoft-com:vml" xmlns:wp14="http://schemas.microsoft.com/office/word/2010/wordprocessingDrawing" xmlns:wp="http://schemas.openxmlformats.org/drawingml/2006/wordprocessingDrawing" xmlns:w10="urn:schemas-microsoft-com:office:word" xmlns:w="http://schemas.openxmlformats.org/wordprocessingml/2006/main" xmlns:w14="http://schemas.microsoft.com/office/word/2010/wordml" xmlns:w15="http://schemas.microsoft.com/office/word/2012/wordml" xmlns:wpg="http://schemas.microsoft.com/office/word/2010/wordprocessingGroup" xmlns:wpi="http://schemas.microsoft.com/office/word/2010/wordprocessingInk" xmlns:wne="http://schemas.microsoft.com/office/word/2006/wordml" xmlns:wps="http://schemas.microsoft.com/office/word/2010/wordprocessingShape" mc:Ignorable="w14 w15 wp14">
   <w:endnote w:type="separator" w:id="-1">
     <w:p>
       <w:r>
@@ -3501,7 +3533,7 @@
 </file>
 
 <file path=word/footer1.xml><?xml version="1.0" encoding="utf-8"?>
-<w:ftr xmlns:wpc="http://schemas.microsoft.com/office/word/2010/wordprocessingCanvas" xmlns:mo="http://schemas.microsoft.com/office/mac/office/2008/main" xmlns:mc="http://schemas.openxmlformats.org/markup-compatibility/2006" xmlns:mv="urn:schemas-microsoft-com:mac:vml" xmlns:o="urn:schemas-microsoft-com:office:office" xmlns:r="http://schemas.openxmlformats.org/officeDocument/2006/relationships" xmlns:m="http://schemas.openxmlformats.org/officeDocument/2006/math" xmlns:v="urn:schemas-microsoft-com:vml" xmlns:wp14="http://schemas.microsoft.com/office/word/2010/wordprocessingDrawing" xmlns:wp="http://schemas.openxmlformats.org/drawingml/2006/wordprocessingDrawing" xmlns:w10="urn:schemas-microsoft-com:office:word" xmlns:w="http://schemas.openxmlformats.org/wordprocessingml/2006/main" xmlns:w14="http://schemas.microsoft.com/office/word/2010/wordml" xmlns:wpg="http://schemas.microsoft.com/office/word/2010/wordprocessingGroup" xmlns:wpi="http://schemas.microsoft.com/office/word/2010/wordprocessingInk" xmlns:wne="http://schemas.microsoft.com/office/word/2006/wordml" xmlns:wps="http://schemas.microsoft.com/office/word/2010/wordprocessingShape" mc:Ignorable="w14 wp14">
+<w:ftr xmlns:wpc="http://schemas.microsoft.com/office/word/2010/wordprocessingCanvas" xmlns:mo="http://schemas.microsoft.com/office/mac/office/2008/main" xmlns:mc="http://schemas.openxmlformats.org/markup-compatibility/2006" xmlns:mv="urn:schemas-microsoft-com:mac:vml" xmlns:o="urn:schemas-microsoft-com:office:office" xmlns:r="http://schemas.openxmlformats.org/officeDocument/2006/relationships" xmlns:m="http://schemas.openxmlformats.org/officeDocument/2006/math" xmlns:v="urn:schemas-microsoft-com:vml" xmlns:wp14="http://schemas.microsoft.com/office/word/2010/wordprocessingDrawing" xmlns:wp="http://schemas.openxmlformats.org/drawingml/2006/wordprocessingDrawing" xmlns:w10="urn:schemas-microsoft-com:office:word" xmlns:w="http://schemas.openxmlformats.org/wordprocessingml/2006/main" xmlns:w14="http://schemas.microsoft.com/office/word/2010/wordml" xmlns:w15="http://schemas.microsoft.com/office/word/2012/wordml" xmlns:wpg="http://schemas.microsoft.com/office/word/2010/wordprocessingGroup" xmlns:wpi="http://schemas.microsoft.com/office/word/2010/wordprocessingInk" xmlns:wne="http://schemas.microsoft.com/office/word/2006/wordml" xmlns:wps="http://schemas.microsoft.com/office/word/2010/wordprocessingShape" mc:Ignorable="w14 w15 wp14">
   <w:p>
     <w:pPr>
       <w:pStyle w:val="Footer"/>
@@ -3600,7 +3632,7 @@
 </file>
 
 <file path=word/footnotes.xml><?xml version="1.0" encoding="utf-8"?>
-<w:footnotes xmlns:wpc="http://schemas.microsoft.com/office/word/2010/wordprocessingCanvas" xmlns:mo="http://schemas.microsoft.com/office/mac/office/2008/main" xmlns:mc="http://schemas.openxmlformats.org/markup-compatibility/2006" xmlns:mv="urn:schemas-microsoft-com:mac:vml" xmlns:o="urn:schemas-microsoft-com:office:office" xmlns:r="http://schemas.openxmlformats.org/officeDocument/2006/relationships" xmlns:m="http://schemas.openxmlformats.org/officeDocument/2006/math" xmlns:v="urn:schemas-microsoft-com:vml" xmlns:wp14="http://schemas.microsoft.com/office/word/2010/wordprocessingDrawing" xmlns:wp="http://schemas.openxmlformats.org/drawingml/2006/wordprocessingDrawing" xmlns:w10="urn:schemas-microsoft-com:office:word" xmlns:w="http://schemas.openxmlformats.org/wordprocessingml/2006/main" xmlns:w14="http://schemas.microsoft.com/office/word/2010/wordml" xmlns:wpg="http://schemas.microsoft.com/office/word/2010/wordprocessingGroup" xmlns:wpi="http://schemas.microsoft.com/office/word/2010/wordprocessingInk" xmlns:wne="http://schemas.microsoft.com/office/word/2006/wordml" xmlns:wps="http://schemas.microsoft.com/office/word/2010/wordprocessingShape" mc:Ignorable="w14 wp14">
+<w:footnotes xmlns:wpc="http://schemas.microsoft.com/office/word/2010/wordprocessingCanvas" xmlns:mo="http://schemas.microsoft.com/office/mac/office/2008/main" xmlns:mc="http://schemas.openxmlformats.org/markup-compatibility/2006" xmlns:mv="urn:schemas-microsoft-com:mac:vml" xmlns:o="urn:schemas-microsoft-com:office:office" xmlns:r="http://schemas.openxmlformats.org/officeDocument/2006/relationships" xmlns:m="http://schemas.openxmlformats.org/officeDocument/2006/math" xmlns:v="urn:schemas-microsoft-com:vml" xmlns:wp14="http://schemas.microsoft.com/office/word/2010/wordprocessingDrawing" xmlns:wp="http://schemas.openxmlformats.org/drawingml/2006/wordprocessingDrawing" xmlns:w10="urn:schemas-microsoft-com:office:word" xmlns:w="http://schemas.openxmlformats.org/wordprocessingml/2006/main" xmlns:w14="http://schemas.microsoft.com/office/word/2010/wordml" xmlns:w15="http://schemas.microsoft.com/office/word/2012/wordml" xmlns:wpg="http://schemas.microsoft.com/office/word/2010/wordprocessingGroup" xmlns:wpi="http://schemas.microsoft.com/office/word/2010/wordprocessingInk" xmlns:wne="http://schemas.microsoft.com/office/word/2006/wordml" xmlns:wps="http://schemas.microsoft.com/office/word/2010/wordprocessingShape" mc:Ignorable="w14 w15 wp14">
   <w:footnote w:type="separator" w:id="-1">
     <w:p>
       <w:r>
@@ -3619,7 +3651,7 @@
 </file>
 
 <file path=word/header1.xml><?xml version="1.0" encoding="utf-8"?>
-<w:hdr xmlns:wpc="http://schemas.microsoft.com/office/word/2010/wordprocessingCanvas" xmlns:mo="http://schemas.microsoft.com/office/mac/office/2008/main" xmlns:mc="http://schemas.openxmlformats.org/markup-compatibility/2006" xmlns:mv="urn:schemas-microsoft-com:mac:vml" xmlns:o="urn:schemas-microsoft-com:office:office" xmlns:r="http://schemas.openxmlformats.org/officeDocument/2006/relationships" xmlns:m="http://schemas.openxmlformats.org/officeDocument/2006/math" xmlns:v="urn:schemas-microsoft-com:vml" xmlns:wp14="http://schemas.microsoft.com/office/word/2010/wordprocessingDrawing" xmlns:wp="http://schemas.openxmlformats.org/drawingml/2006/wordprocessingDrawing" xmlns:w10="urn:schemas-microsoft-com:office:word" xmlns:w="http://schemas.openxmlformats.org/wordprocessingml/2006/main" xmlns:w14="http://schemas.microsoft.com/office/word/2010/wordml" xmlns:wpg="http://schemas.microsoft.com/office/word/2010/wordprocessingGroup" xmlns:wpi="http://schemas.microsoft.com/office/word/2010/wordprocessingInk" xmlns:wne="http://schemas.microsoft.com/office/word/2006/wordml" xmlns:wps="http://schemas.microsoft.com/office/word/2010/wordprocessingShape" mc:Ignorable="w14 wp14">
+<w:hdr xmlns:wpc="http://schemas.microsoft.com/office/word/2010/wordprocessingCanvas" xmlns:mo="http://schemas.microsoft.com/office/mac/office/2008/main" xmlns:mc="http://schemas.openxmlformats.org/markup-compatibility/2006" xmlns:mv="urn:schemas-microsoft-com:mac:vml" xmlns:o="urn:schemas-microsoft-com:office:office" xmlns:r="http://schemas.openxmlformats.org/officeDocument/2006/relationships" xmlns:m="http://schemas.openxmlformats.org/officeDocument/2006/math" xmlns:v="urn:schemas-microsoft-com:vml" xmlns:wp14="http://schemas.microsoft.com/office/word/2010/wordprocessingDrawing" xmlns:wp="http://schemas.openxmlformats.org/drawingml/2006/wordprocessingDrawing" xmlns:w10="urn:schemas-microsoft-com:office:word" xmlns:w="http://schemas.openxmlformats.org/wordprocessingml/2006/main" xmlns:w14="http://schemas.microsoft.com/office/word/2010/wordml" xmlns:w15="http://schemas.microsoft.com/office/word/2012/wordml" xmlns:wpg="http://schemas.microsoft.com/office/word/2010/wordprocessingGroup" xmlns:wpi="http://schemas.microsoft.com/office/word/2010/wordprocessingInk" xmlns:wne="http://schemas.microsoft.com/office/word/2006/wordml" xmlns:wps="http://schemas.microsoft.com/office/word/2010/wordprocessingShape" mc:Ignorable="w14 w15 wp14">
   <w:p>
     <w:pPr>
       <w:tabs>
@@ -3654,7 +3686,7 @@
 </file>
 
 <file path=word/numbering.xml><?xml version="1.0" encoding="utf-8"?>
-<w:numbering xmlns:wpc="http://schemas.microsoft.com/office/word/2010/wordprocessingCanvas" xmlns:mo="http://schemas.microsoft.com/office/mac/office/2008/main" xmlns:mc="http://schemas.openxmlformats.org/markup-compatibility/2006" xmlns:mv="urn:schemas-microsoft-com:mac:vml" xmlns:o="urn:schemas-microsoft-com:office:office" xmlns:r="http://schemas.openxmlformats.org/officeDocument/2006/relationships" xmlns:m="http://schemas.openxmlformats.org/officeDocument/2006/math" xmlns:v="urn:schemas-microsoft-com:vml" xmlns:wp14="http://schemas.microsoft.com/office/word/2010/wordprocessingDrawing" xmlns:wp="http://schemas.openxmlformats.org/drawingml/2006/wordprocessingDrawing" xmlns:w10="urn:schemas-microsoft-com:office:word" xmlns:w="http://schemas.openxmlformats.org/wordprocessingml/2006/main" xmlns:w14="http://schemas.microsoft.com/office/word/2010/wordml" xmlns:wpg="http://schemas.microsoft.com/office/word/2010/wordprocessingGroup" xmlns:wpi="http://schemas.microsoft.com/office/word/2010/wordprocessingInk" xmlns:wne="http://schemas.microsoft.com/office/word/2006/wordml" xmlns:wps="http://schemas.microsoft.com/office/word/2010/wordprocessingShape" mc:Ignorable="w14 wp14">
+<w:numbering xmlns:wpc="http://schemas.microsoft.com/office/word/2010/wordprocessingCanvas" xmlns:mo="http://schemas.microsoft.com/office/mac/office/2008/main" xmlns:mc="http://schemas.openxmlformats.org/markup-compatibility/2006" xmlns:mv="urn:schemas-microsoft-com:mac:vml" xmlns:o="urn:schemas-microsoft-com:office:office" xmlns:r="http://schemas.openxmlformats.org/officeDocument/2006/relationships" xmlns:m="http://schemas.openxmlformats.org/officeDocument/2006/math" xmlns:v="urn:schemas-microsoft-com:vml" xmlns:wp14="http://schemas.microsoft.com/office/word/2010/wordprocessingDrawing" xmlns:wp="http://schemas.openxmlformats.org/drawingml/2006/wordprocessingDrawing" xmlns:w10="urn:schemas-microsoft-com:office:word" xmlns:w="http://schemas.openxmlformats.org/wordprocessingml/2006/main" xmlns:w14="http://schemas.microsoft.com/office/word/2010/wordml" xmlns:w15="http://schemas.microsoft.com/office/word/2012/wordml" xmlns:wpg="http://schemas.microsoft.com/office/word/2010/wordprocessingGroup" xmlns:wpi="http://schemas.microsoft.com/office/word/2010/wordprocessingInk" xmlns:wne="http://schemas.microsoft.com/office/word/2006/wordml" xmlns:wps="http://schemas.microsoft.com/office/word/2010/wordprocessingShape" mc:Ignorable="w14 w15 wp14">
   <w:abstractNum w:abstractNumId="0">
     <w:nsid w:val="FFFFFF1D"/>
     <w:multiLevelType w:val="multilevel"/>
@@ -4598,7 +4630,7 @@
 </file>
 
 <file path=word/styles.xml><?xml version="1.0" encoding="utf-8"?>
-<w:styles xmlns:mc="http://schemas.openxmlformats.org/markup-compatibility/2006" xmlns:r="http://schemas.openxmlformats.org/officeDocument/2006/relationships" xmlns:w="http://schemas.openxmlformats.org/wordprocessingml/2006/main" xmlns:w14="http://schemas.microsoft.com/office/word/2010/wordml" mc:Ignorable="w14">
+<w:styles xmlns:mc="http://schemas.openxmlformats.org/markup-compatibility/2006" xmlns:r="http://schemas.openxmlformats.org/officeDocument/2006/relationships" xmlns:w="http://schemas.openxmlformats.org/wordprocessingml/2006/main" xmlns:w14="http://schemas.microsoft.com/office/word/2010/wordml" xmlns:w15="http://schemas.microsoft.com/office/word/2012/wordml" mc:Ignorable="w14 w15">
   <w:docDefaults>
     <w:rPrDefault>
       <w:rPr>
@@ -4610,144 +4642,387 @@
     </w:rPrDefault>
     <w:pPrDefault/>
   </w:docDefaults>
-  <w:latentStyles w:defLockedState="0" w:defUIPriority="99" w:defSemiHidden="1" w:defUnhideWhenUsed="1" w:defQFormat="0" w:count="276">
-    <w:lsdException w:name="Normal" w:semiHidden="0" w:uiPriority="0" w:unhideWhenUsed="0" w:qFormat="1"/>
-    <w:lsdException w:name="heading 1" w:semiHidden="0" w:uiPriority="9" w:unhideWhenUsed="0" w:qFormat="1"/>
-    <w:lsdException w:name="heading 2" w:uiPriority="9" w:qFormat="1"/>
-    <w:lsdException w:name="heading 3" w:uiPriority="9" w:qFormat="1"/>
-    <w:lsdException w:name="heading 4" w:uiPriority="9" w:qFormat="1"/>
-    <w:lsdException w:name="heading 5" w:uiPriority="9" w:qFormat="1"/>
-    <w:lsdException w:name="heading 6" w:uiPriority="9" w:qFormat="1"/>
-    <w:lsdException w:name="heading 7" w:uiPriority="9" w:qFormat="1"/>
-    <w:lsdException w:name="heading 8" w:uiPriority="9" w:qFormat="1"/>
-    <w:lsdException w:name="heading 9" w:uiPriority="9" w:qFormat="1"/>
-    <w:lsdException w:name="toc 1" w:uiPriority="39"/>
-    <w:lsdException w:name="toc 2" w:uiPriority="39"/>
-    <w:lsdException w:name="toc 3" w:uiPriority="39"/>
-    <w:lsdException w:name="toc 4" w:uiPriority="39"/>
-    <w:lsdException w:name="toc 5" w:uiPriority="39"/>
-    <w:lsdException w:name="toc 6" w:uiPriority="39"/>
-    <w:lsdException w:name="toc 7" w:uiPriority="39"/>
-    <w:lsdException w:name="toc 8" w:uiPriority="39"/>
-    <w:lsdException w:name="toc 9" w:uiPriority="39"/>
-    <w:lsdException w:name="caption" w:uiPriority="35" w:qFormat="1"/>
-    <w:lsdException w:name="Title" w:semiHidden="0" w:uiPriority="10" w:unhideWhenUsed="0" w:qFormat="1"/>
-    <w:lsdException w:name="Default Paragraph Font" w:uiPriority="1"/>
-    <w:lsdException w:name="Subtitle" w:semiHidden="0" w:uiPriority="11" w:unhideWhenUsed="0" w:qFormat="1"/>
-    <w:lsdException w:name="Strong" w:semiHidden="0" w:uiPriority="22" w:unhideWhenUsed="0" w:qFormat="1"/>
-    <w:lsdException w:name="Emphasis" w:semiHidden="0" w:uiPriority="20" w:unhideWhenUsed="0" w:qFormat="1"/>
-    <w:lsdException w:name="Table Grid" w:semiHidden="0" w:uiPriority="59" w:unhideWhenUsed="0"/>
-    <w:lsdException w:name="Placeholder Text" w:unhideWhenUsed="0"/>
-    <w:lsdException w:name="No Spacing" w:semiHidden="0" w:uiPriority="1" w:unhideWhenUsed="0" w:qFormat="1"/>
-    <w:lsdException w:name="Light Shading" w:semiHidden="0" w:uiPriority="60" w:unhideWhenUsed="0"/>
-    <w:lsdException w:name="Light List" w:semiHidden="0" w:uiPriority="61" w:unhideWhenUsed="0"/>
-    <w:lsdException w:name="Light Grid" w:semiHidden="0" w:uiPriority="62" w:unhideWhenUsed="0"/>
-    <w:lsdException w:name="Medium Shading 1" w:semiHidden="0" w:uiPriority="63" w:unhideWhenUsed="0"/>
-    <w:lsdException w:name="Medium Shading 2" w:semiHidden="0" w:uiPriority="64" w:unhideWhenUsed="0"/>
-    <w:lsdException w:name="Medium List 1" w:semiHidden="0" w:uiPriority="65" w:unhideWhenUsed="0"/>
-    <w:lsdException w:name="Medium List 2" w:semiHidden="0" w:uiPriority="66" w:unhideWhenUsed="0"/>
-    <w:lsdException w:name="Medium Grid 1" w:semiHidden="0" w:uiPriority="67" w:unhideWhenUsed="0"/>
-    <w:lsdException w:name="Medium Grid 2" w:semiHidden="0" w:uiPriority="68" w:unhideWhenUsed="0"/>
-    <w:lsdException w:name="Medium Grid 3" w:semiHidden="0" w:uiPriority="69" w:unhideWhenUsed="0"/>
-    <w:lsdException w:name="Dark List" w:semiHidden="0" w:uiPriority="70" w:unhideWhenUsed="0"/>
-    <w:lsdException w:name="Colorful Shading" w:semiHidden="0" w:uiPriority="71" w:unhideWhenUsed="0"/>
-    <w:lsdException w:name="Colorful List" w:semiHidden="0" w:uiPriority="72" w:unhideWhenUsed="0"/>
-    <w:lsdException w:name="Colorful Grid" w:semiHidden="0" w:uiPriority="73" w:unhideWhenUsed="0"/>
-    <w:lsdException w:name="Light Shading Accent 1" w:semiHidden="0" w:uiPriority="60" w:unhideWhenUsed="0"/>
-    <w:lsdException w:name="Light List Accent 1" w:semiHidden="0" w:uiPriority="61" w:unhideWhenUsed="0"/>
-    <w:lsdException w:name="Light Grid Accent 1" w:semiHidden="0" w:uiPriority="62" w:unhideWhenUsed="0"/>
-    <w:lsdException w:name="Medium Shading 1 Accent 1" w:semiHidden="0" w:uiPriority="63" w:unhideWhenUsed="0"/>
-    <w:lsdException w:name="Medium Shading 2 Accent 1" w:semiHidden="0" w:uiPriority="64" w:unhideWhenUsed="0"/>
-    <w:lsdException w:name="Medium List 1 Accent 1" w:semiHidden="0" w:uiPriority="65" w:unhideWhenUsed="0"/>
-    <w:lsdException w:name="Revision" w:unhideWhenUsed="0"/>
-    <w:lsdException w:name="List Paragraph" w:semiHidden="0" w:uiPriority="34" w:unhideWhenUsed="0" w:qFormat="1"/>
-    <w:lsdException w:name="Quote" w:semiHidden="0" w:uiPriority="29" w:unhideWhenUsed="0" w:qFormat="1"/>
-    <w:lsdException w:name="Intense Quote" w:semiHidden="0" w:uiPriority="30" w:unhideWhenUsed="0" w:qFormat="1"/>
-    <w:lsdException w:name="Medium List 2 Accent 1" w:semiHidden="0" w:uiPriority="66" w:unhideWhenUsed="0"/>
-    <w:lsdException w:name="Medium Grid 1 Accent 1" w:semiHidden="0" w:uiPriority="67" w:unhideWhenUsed="0"/>
-    <w:lsdException w:name="Medium Grid 2 Accent 1" w:semiHidden="0" w:uiPriority="68" w:unhideWhenUsed="0"/>
-    <w:lsdException w:name="Medium Grid 3 Accent 1" w:semiHidden="0" w:uiPriority="69" w:unhideWhenUsed="0"/>
-    <w:lsdException w:name="Dark List Accent 1" w:semiHidden="0" w:uiPriority="70" w:unhideWhenUsed="0"/>
-    <w:lsdException w:name="Colorful Shading Accent 1" w:semiHidden="0" w:uiPriority="71" w:unhideWhenUsed="0"/>
-    <w:lsdException w:name="Colorful List Accent 1" w:semiHidden="0" w:uiPriority="72" w:unhideWhenUsed="0"/>
-    <w:lsdException w:name="Colorful Grid Accent 1" w:semiHidden="0" w:uiPriority="73" w:unhideWhenUsed="0"/>
-    <w:lsdException w:name="Light Shading Accent 2" w:semiHidden="0" w:uiPriority="60" w:unhideWhenUsed="0"/>
-    <w:lsdException w:name="Light List Accent 2" w:semiHidden="0" w:uiPriority="61" w:unhideWhenUsed="0"/>
-    <w:lsdException w:name="Light Grid Accent 2" w:semiHidden="0" w:uiPriority="62" w:unhideWhenUsed="0"/>
-    <w:lsdException w:name="Medium Shading 1 Accent 2" w:semiHidden="0" w:uiPriority="63" w:unhideWhenUsed="0"/>
-    <w:lsdException w:name="Medium Shading 2 Accent 2" w:semiHidden="0" w:uiPriority="64" w:unhideWhenUsed="0"/>
-    <w:lsdException w:name="Medium List 1 Accent 2" w:semiHidden="0" w:uiPriority="65" w:unhideWhenUsed="0"/>
-    <w:lsdException w:name="Medium List 2 Accent 2" w:semiHidden="0" w:uiPriority="66" w:unhideWhenUsed="0"/>
-    <w:lsdException w:name="Medium Grid 1 Accent 2" w:semiHidden="0" w:uiPriority="67" w:unhideWhenUsed="0"/>
-    <w:lsdException w:name="Medium Grid 2 Accent 2" w:semiHidden="0" w:uiPriority="68" w:unhideWhenUsed="0"/>
-    <w:lsdException w:name="Medium Grid 3 Accent 2" w:semiHidden="0" w:uiPriority="69" w:unhideWhenUsed="0"/>
-    <w:lsdException w:name="Dark List Accent 2" w:semiHidden="0" w:uiPriority="70" w:unhideWhenUsed="0"/>
-    <w:lsdException w:name="Colorful Shading Accent 2" w:semiHidden="0" w:uiPriority="71" w:unhideWhenUsed="0"/>
-    <w:lsdException w:name="Colorful List Accent 2" w:semiHidden="0" w:uiPriority="72" w:unhideWhenUsed="0"/>
-    <w:lsdException w:name="Colorful Grid Accent 2" w:semiHidden="0" w:uiPriority="73" w:unhideWhenUsed="0"/>
-    <w:lsdException w:name="Light Shading Accent 3" w:semiHidden="0" w:uiPriority="60" w:unhideWhenUsed="0"/>
-    <w:lsdException w:name="Light List Accent 3" w:semiHidden="0" w:uiPriority="61" w:unhideWhenUsed="0"/>
-    <w:lsdException w:name="Light Grid Accent 3" w:semiHidden="0" w:uiPriority="62" w:unhideWhenUsed="0"/>
-    <w:lsdException w:name="Medium Shading 1 Accent 3" w:semiHidden="0" w:uiPriority="63" w:unhideWhenUsed="0"/>
-    <w:lsdException w:name="Medium Shading 2 Accent 3" w:semiHidden="0" w:uiPriority="64" w:unhideWhenUsed="0"/>
-    <w:lsdException w:name="Medium List 1 Accent 3" w:semiHidden="0" w:uiPriority="65" w:unhideWhenUsed="0"/>
-    <w:lsdException w:name="Medium List 2 Accent 3" w:semiHidden="0" w:uiPriority="66" w:unhideWhenUsed="0"/>
-    <w:lsdException w:name="Medium Grid 1 Accent 3" w:semiHidden="0" w:uiPriority="67" w:unhideWhenUsed="0"/>
-    <w:lsdException w:name="Medium Grid 2 Accent 3" w:semiHidden="0" w:uiPriority="68" w:unhideWhenUsed="0"/>
-    <w:lsdException w:name="Medium Grid 3 Accent 3" w:semiHidden="0" w:uiPriority="69" w:unhideWhenUsed="0"/>
-    <w:lsdException w:name="Dark List Accent 3" w:semiHidden="0" w:uiPriority="70" w:unhideWhenUsed="0"/>
-    <w:lsdException w:name="Colorful Shading Accent 3" w:semiHidden="0" w:uiPriority="71" w:unhideWhenUsed="0"/>
-    <w:lsdException w:name="Colorful List Accent 3" w:semiHidden="0" w:uiPriority="72" w:unhideWhenUsed="0"/>
-    <w:lsdException w:name="Colorful Grid Accent 3" w:semiHidden="0" w:uiPriority="73" w:unhideWhenUsed="0"/>
-    <w:lsdException w:name="Light Shading Accent 4" w:semiHidden="0" w:uiPriority="60" w:unhideWhenUsed="0"/>
-    <w:lsdException w:name="Light List Accent 4" w:semiHidden="0" w:uiPriority="61" w:unhideWhenUsed="0"/>
-    <w:lsdException w:name="Light Grid Accent 4" w:semiHidden="0" w:uiPriority="62" w:unhideWhenUsed="0"/>
-    <w:lsdException w:name="Medium Shading 1 Accent 4" w:semiHidden="0" w:uiPriority="63" w:unhideWhenUsed="0"/>
-    <w:lsdException w:name="Medium Shading 2 Accent 4" w:semiHidden="0" w:uiPriority="64" w:unhideWhenUsed="0"/>
-    <w:lsdException w:name="Medium List 1 Accent 4" w:semiHidden="0" w:uiPriority="65" w:unhideWhenUsed="0"/>
-    <w:lsdException w:name="Medium List 2 Accent 4" w:semiHidden="0" w:uiPriority="66" w:unhideWhenUsed="0"/>
-    <w:lsdException w:name="Medium Grid 1 Accent 4" w:semiHidden="0" w:uiPriority="67" w:unhideWhenUsed="0"/>
-    <w:lsdException w:name="Medium Grid 2 Accent 4" w:semiHidden="0" w:uiPriority="68" w:unhideWhenUsed="0"/>
-    <w:lsdException w:name="Medium Grid 3 Accent 4" w:semiHidden="0" w:uiPriority="69" w:unhideWhenUsed="0"/>
-    <w:lsdException w:name="Dark List Accent 4" w:semiHidden="0" w:uiPriority="70" w:unhideWhenUsed="0"/>
-    <w:lsdException w:name="Colorful Shading Accent 4" w:semiHidden="0" w:uiPriority="71" w:unhideWhenUsed="0"/>
-    <w:lsdException w:name="Colorful List Accent 4" w:semiHidden="0" w:uiPriority="72" w:unhideWhenUsed="0"/>
-    <w:lsdException w:name="Colorful Grid Accent 4" w:semiHidden="0" w:uiPriority="73" w:unhideWhenUsed="0"/>
-    <w:lsdException w:name="Light Shading Accent 5" w:semiHidden="0" w:uiPriority="60" w:unhideWhenUsed="0"/>
-    <w:lsdException w:name="Light List Accent 5" w:semiHidden="0" w:uiPriority="61" w:unhideWhenUsed="0"/>
-    <w:lsdException w:name="Light Grid Accent 5" w:semiHidden="0" w:uiPriority="62" w:unhideWhenUsed="0"/>
-    <w:lsdException w:name="Medium Shading 1 Accent 5" w:semiHidden="0" w:uiPriority="63" w:unhideWhenUsed="0"/>
-    <w:lsdException w:name="Medium Shading 2 Accent 5" w:semiHidden="0" w:uiPriority="64" w:unhideWhenUsed="0"/>
-    <w:lsdException w:name="Medium List 1 Accent 5" w:semiHidden="0" w:uiPriority="65" w:unhideWhenUsed="0"/>
-    <w:lsdException w:name="Medium List 2 Accent 5" w:semiHidden="0" w:uiPriority="66" w:unhideWhenUsed="0"/>
-    <w:lsdException w:name="Medium Grid 1 Accent 5" w:semiHidden="0" w:uiPriority="67" w:unhideWhenUsed="0"/>
-    <w:lsdException w:name="Medium Grid 2 Accent 5" w:semiHidden="0" w:uiPriority="68" w:unhideWhenUsed="0"/>
-    <w:lsdException w:name="Medium Grid 3 Accent 5" w:semiHidden="0" w:uiPriority="69" w:unhideWhenUsed="0"/>
-    <w:lsdException w:name="Dark List Accent 5" w:semiHidden="0" w:uiPriority="70" w:unhideWhenUsed="0"/>
-    <w:lsdException w:name="Colorful Shading Accent 5" w:semiHidden="0" w:uiPriority="71" w:unhideWhenUsed="0"/>
-    <w:lsdException w:name="Colorful List Accent 5" w:semiHidden="0" w:uiPriority="72" w:unhideWhenUsed="0"/>
-    <w:lsdException w:name="Colorful Grid Accent 5" w:semiHidden="0" w:uiPriority="73" w:unhideWhenUsed="0"/>
-    <w:lsdException w:name="Light Shading Accent 6" w:semiHidden="0" w:uiPriority="60" w:unhideWhenUsed="0"/>
-    <w:lsdException w:name="Light List Accent 6" w:semiHidden="0" w:uiPriority="61" w:unhideWhenUsed="0"/>
-    <w:lsdException w:name="Light Grid Accent 6" w:semiHidden="0" w:uiPriority="62" w:unhideWhenUsed="0"/>
-    <w:lsdException w:name="Medium Shading 1 Accent 6" w:semiHidden="0" w:uiPriority="63" w:unhideWhenUsed="0"/>
-    <w:lsdException w:name="Medium Shading 2 Accent 6" w:semiHidden="0" w:uiPriority="64" w:unhideWhenUsed="0"/>
-    <w:lsdException w:name="Medium List 1 Accent 6" w:semiHidden="0" w:uiPriority="65" w:unhideWhenUsed="0"/>
-    <w:lsdException w:name="Medium List 2 Accent 6" w:semiHidden="0" w:uiPriority="66" w:unhideWhenUsed="0"/>
-    <w:lsdException w:name="Medium Grid 1 Accent 6" w:semiHidden="0" w:uiPriority="67" w:unhideWhenUsed="0"/>
-    <w:lsdException w:name="Medium Grid 2 Accent 6" w:semiHidden="0" w:uiPriority="68" w:unhideWhenUsed="0"/>
-    <w:lsdException w:name="Medium Grid 3 Accent 6" w:semiHidden="0" w:uiPriority="69" w:unhideWhenUsed="0"/>
-    <w:lsdException w:name="Dark List Accent 6" w:semiHidden="0" w:uiPriority="70" w:unhideWhenUsed="0"/>
-    <w:lsdException w:name="Colorful Shading Accent 6" w:semiHidden="0" w:uiPriority="71" w:unhideWhenUsed="0"/>
-    <w:lsdException w:name="Colorful List Accent 6" w:semiHidden="0" w:uiPriority="72" w:unhideWhenUsed="0"/>
-    <w:lsdException w:name="Colorful Grid Accent 6" w:semiHidden="0" w:uiPriority="73" w:unhideWhenUsed="0"/>
-    <w:lsdException w:name="Subtle Emphasis" w:semiHidden="0" w:uiPriority="19" w:unhideWhenUsed="0" w:qFormat="1"/>
-    <w:lsdException w:name="Intense Emphasis" w:semiHidden="0" w:uiPriority="21" w:unhideWhenUsed="0" w:qFormat="1"/>
-    <w:lsdException w:name="Subtle Reference" w:semiHidden="0" w:uiPriority="31" w:unhideWhenUsed="0" w:qFormat="1"/>
-    <w:lsdException w:name="Intense Reference" w:semiHidden="0" w:uiPriority="32" w:unhideWhenUsed="0" w:qFormat="1"/>
-    <w:lsdException w:name="Book Title" w:semiHidden="0" w:uiPriority="33" w:unhideWhenUsed="0" w:qFormat="1"/>
-    <w:lsdException w:name="Bibliography" w:uiPriority="37"/>
-    <w:lsdException w:name="TOC Heading" w:uiPriority="39" w:qFormat="1"/>
+  <w:latentStyles w:defLockedState="0" w:defUIPriority="99" w:defSemiHidden="0" w:defUnhideWhenUsed="0" w:defQFormat="0" w:count="380">
+    <w:lsdException w:name="Normal" w:uiPriority="0" w:qFormat="1"/>
+    <w:lsdException w:name="heading 1" w:uiPriority="9" w:qFormat="1"/>
+    <w:lsdException w:name="heading 2" w:semiHidden="1" w:uiPriority="9" w:unhideWhenUsed="1" w:qFormat="1"/>
+    <w:lsdException w:name="heading 3" w:semiHidden="1" w:uiPriority="9" w:unhideWhenUsed="1" w:qFormat="1"/>
+    <w:lsdException w:name="heading 4" w:semiHidden="1" w:uiPriority="9" w:unhideWhenUsed="1" w:qFormat="1"/>
+    <w:lsdException w:name="heading 5" w:semiHidden="1" w:uiPriority="9" w:unhideWhenUsed="1" w:qFormat="1"/>
+    <w:lsdException w:name="heading 6" w:semiHidden="1" w:uiPriority="9" w:unhideWhenUsed="1" w:qFormat="1"/>
+    <w:lsdException w:name="heading 7" w:semiHidden="1" w:uiPriority="9" w:unhideWhenUsed="1" w:qFormat="1"/>
+    <w:lsdException w:name="heading 8" w:semiHidden="1" w:uiPriority="9" w:unhideWhenUsed="1" w:qFormat="1"/>
+    <w:lsdException w:name="heading 9" w:semiHidden="1" w:uiPriority="9" w:unhideWhenUsed="1" w:qFormat="1"/>
+    <w:lsdException w:name="index 1" w:semiHidden="1" w:unhideWhenUsed="1"/>
+    <w:lsdException w:name="index 2" w:semiHidden="1" w:unhideWhenUsed="1"/>
+    <w:lsdException w:name="index 3" w:semiHidden="1" w:unhideWhenUsed="1"/>
+    <w:lsdException w:name="index 4" w:semiHidden="1" w:unhideWhenUsed="1"/>
+    <w:lsdException w:name="index 5" w:semiHidden="1" w:unhideWhenUsed="1"/>
+    <w:lsdException w:name="index 6" w:semiHidden="1" w:unhideWhenUsed="1"/>
+    <w:lsdException w:name="index 7" w:semiHidden="1" w:unhideWhenUsed="1"/>
+    <w:lsdException w:name="index 8" w:semiHidden="1" w:unhideWhenUsed="1"/>
+    <w:lsdException w:name="index 9" w:semiHidden="1" w:unhideWhenUsed="1"/>
+    <w:lsdException w:name="toc 1" w:semiHidden="1" w:uiPriority="39" w:unhideWhenUsed="1"/>
+    <w:lsdException w:name="toc 2" w:semiHidden="1" w:uiPriority="39" w:unhideWhenUsed="1"/>
+    <w:lsdException w:name="toc 3" w:semiHidden="1" w:uiPriority="39" w:unhideWhenUsed="1"/>
+    <w:lsdException w:name="toc 4" w:semiHidden="1" w:uiPriority="39" w:unhideWhenUsed="1"/>
+    <w:lsdException w:name="toc 5" w:semiHidden="1" w:uiPriority="39" w:unhideWhenUsed="1"/>
+    <w:lsdException w:name="toc 6" w:semiHidden="1" w:uiPriority="39" w:unhideWhenUsed="1"/>
+    <w:lsdException w:name="toc 7" w:semiHidden="1" w:uiPriority="39" w:unhideWhenUsed="1"/>
+    <w:lsdException w:name="toc 8" w:semiHidden="1" w:uiPriority="39" w:unhideWhenUsed="1"/>
+    <w:lsdException w:name="toc 9" w:semiHidden="1" w:uiPriority="39" w:unhideWhenUsed="1"/>
+    <w:lsdException w:name="Normal Indent" w:semiHidden="1" w:unhideWhenUsed="1"/>
+    <w:lsdException w:name="footnote text" w:semiHidden="1" w:unhideWhenUsed="1"/>
+    <w:lsdException w:name="annotation text" w:semiHidden="1" w:unhideWhenUsed="1"/>
+    <w:lsdException w:name="header" w:semiHidden="1" w:unhideWhenUsed="1"/>
+    <w:lsdException w:name="footer" w:semiHidden="1" w:unhideWhenUsed="1"/>
+    <w:lsdException w:name="index heading" w:semiHidden="1" w:unhideWhenUsed="1"/>
+    <w:lsdException w:name="caption" w:semiHidden="1" w:uiPriority="35" w:unhideWhenUsed="1" w:qFormat="1"/>
+    <w:lsdException w:name="table of figures" w:semiHidden="1" w:unhideWhenUsed="1"/>
+    <w:lsdException w:name="envelope address" w:semiHidden="1" w:unhideWhenUsed="1"/>
+    <w:lsdException w:name="envelope return" w:semiHidden="1" w:unhideWhenUsed="1"/>
+    <w:lsdException w:name="footnote reference" w:semiHidden="1" w:unhideWhenUsed="1"/>
+    <w:lsdException w:name="annotation reference" w:semiHidden="1" w:unhideWhenUsed="1"/>
+    <w:lsdException w:name="line number" w:semiHidden="1" w:unhideWhenUsed="1"/>
+    <w:lsdException w:name="page number" w:semiHidden="1" w:unhideWhenUsed="1"/>
+    <w:lsdException w:name="endnote reference" w:semiHidden="1" w:unhideWhenUsed="1"/>
+    <w:lsdException w:name="endnote text" w:semiHidden="1" w:unhideWhenUsed="1"/>
+    <w:lsdException w:name="table of authorities" w:semiHidden="1" w:unhideWhenUsed="1"/>
+    <w:lsdException w:name="macro" w:semiHidden="1" w:unhideWhenUsed="1"/>
+    <w:lsdException w:name="toa heading" w:semiHidden="1" w:unhideWhenUsed="1"/>
+    <w:lsdException w:name="List" w:semiHidden="1" w:unhideWhenUsed="1"/>
+    <w:lsdException w:name="List Bullet" w:semiHidden="1" w:unhideWhenUsed="1"/>
+    <w:lsdException w:name="List Number" w:semiHidden="1" w:unhideWhenUsed="1"/>
+    <w:lsdException w:name="List 2" w:semiHidden="1" w:unhideWhenUsed="1"/>
+    <w:lsdException w:name="List 3" w:semiHidden="1" w:unhideWhenUsed="1"/>
+    <w:lsdException w:name="List 4" w:semiHidden="1" w:unhideWhenUsed="1"/>
+    <w:lsdException w:name="List 5" w:semiHidden="1" w:unhideWhenUsed="1"/>
+    <w:lsdException w:name="List Bullet 2" w:semiHidden="1" w:unhideWhenUsed="1"/>
+    <w:lsdException w:name="List Bullet 3" w:semiHidden="1" w:unhideWhenUsed="1"/>
+    <w:lsdException w:name="List Bullet 4" w:semiHidden="1" w:unhideWhenUsed="1"/>
+    <w:lsdException w:name="List Bullet 5" w:semiHidden="1" w:unhideWhenUsed="1"/>
+    <w:lsdException w:name="List Number 2" w:semiHidden="1" w:unhideWhenUsed="1"/>
+    <w:lsdException w:name="List Number 3" w:semiHidden="1" w:unhideWhenUsed="1"/>
+    <w:lsdException w:name="List Number 4" w:semiHidden="1" w:unhideWhenUsed="1"/>
+    <w:lsdException w:name="List Number 5" w:semiHidden="1" w:unhideWhenUsed="1"/>
+    <w:lsdException w:name="Title" w:uiPriority="10" w:qFormat="1"/>
+    <w:lsdException w:name="Closing" w:semiHidden="1" w:unhideWhenUsed="1"/>
+    <w:lsdException w:name="Signature" w:semiHidden="1" w:unhideWhenUsed="1"/>
+    <w:lsdException w:name="Default Paragraph Font" w:semiHidden="1" w:uiPriority="1" w:unhideWhenUsed="1"/>
+    <w:lsdException w:name="Body Text" w:semiHidden="1" w:unhideWhenUsed="1"/>
+    <w:lsdException w:name="Body Text Indent" w:semiHidden="1" w:unhideWhenUsed="1"/>
+    <w:lsdException w:name="List Continue" w:semiHidden="1" w:unhideWhenUsed="1"/>
+    <w:lsdException w:name="List Continue 2" w:semiHidden="1" w:unhideWhenUsed="1"/>
+    <w:lsdException w:name="List Continue 3" w:semiHidden="1" w:unhideWhenUsed="1"/>
+    <w:lsdException w:name="List Continue 4" w:semiHidden="1" w:unhideWhenUsed="1"/>
+    <w:lsdException w:name="List Continue 5" w:semiHidden="1" w:unhideWhenUsed="1"/>
+    <w:lsdException w:name="Message Header" w:semiHidden="1" w:unhideWhenUsed="1"/>
+    <w:lsdException w:name="Subtitle" w:uiPriority="11" w:qFormat="1"/>
+    <w:lsdException w:name="Salutation" w:semiHidden="1" w:unhideWhenUsed="1"/>
+    <w:lsdException w:name="Date" w:semiHidden="1" w:unhideWhenUsed="1"/>
+    <w:lsdException w:name="Body Text First Indent" w:semiHidden="1" w:unhideWhenUsed="1"/>
+    <w:lsdException w:name="Body Text First Indent 2" w:semiHidden="1" w:unhideWhenUsed="1"/>
+    <w:lsdException w:name="Note Heading" w:semiHidden="1" w:unhideWhenUsed="1"/>
+    <w:lsdException w:name="Body Text 2" w:semiHidden="1" w:unhideWhenUsed="1"/>
+    <w:lsdException w:name="Body Text 3" w:semiHidden="1" w:unhideWhenUsed="1"/>
+    <w:lsdException w:name="Body Text Indent 2" w:semiHidden="1" w:unhideWhenUsed="1"/>
+    <w:lsdException w:name="Body Text Indent 3" w:semiHidden="1" w:unhideWhenUsed="1"/>
+    <w:lsdException w:name="Block Text" w:semiHidden="1" w:unhideWhenUsed="1"/>
+    <w:lsdException w:name="Hyperlink" w:semiHidden="1" w:unhideWhenUsed="1"/>
+    <w:lsdException w:name="FollowedHyperlink" w:semiHidden="1" w:unhideWhenUsed="1"/>
+    <w:lsdException w:name="Strong" w:uiPriority="22" w:qFormat="1"/>
+    <w:lsdException w:name="Emphasis" w:uiPriority="20" w:qFormat="1"/>
+    <w:lsdException w:name="Document Map" w:semiHidden="1" w:unhideWhenUsed="1"/>
+    <w:lsdException w:name="Plain Text" w:semiHidden="1" w:unhideWhenUsed="1"/>
+    <w:lsdException w:name="E-mail Signature" w:semiHidden="1" w:unhideWhenUsed="1"/>
+    <w:lsdException w:name="HTML Top of Form" w:semiHidden="1" w:unhideWhenUsed="1"/>
+    <w:lsdException w:name="HTML Bottom of Form" w:semiHidden="1" w:unhideWhenUsed="1"/>
+    <w:lsdException w:name="Normal (Web)" w:semiHidden="1" w:unhideWhenUsed="1"/>
+    <w:lsdException w:name="HTML Acronym" w:semiHidden="1" w:unhideWhenUsed="1"/>
+    <w:lsdException w:name="HTML Address" w:semiHidden="1" w:unhideWhenUsed="1"/>
+    <w:lsdException w:name="HTML Cite" w:semiHidden="1" w:unhideWhenUsed="1"/>
+    <w:lsdException w:name="HTML Code" w:semiHidden="1" w:unhideWhenUsed="1"/>
+    <w:lsdException w:name="HTML Definition" w:semiHidden="1" w:unhideWhenUsed="1"/>
+    <w:lsdException w:name="HTML Keyboard" w:semiHidden="1" w:unhideWhenUsed="1"/>
+    <w:lsdException w:name="HTML Preformatted" w:semiHidden="1" w:unhideWhenUsed="1"/>
+    <w:lsdException w:name="HTML Sample" w:semiHidden="1" w:unhideWhenUsed="1"/>
+    <w:lsdException w:name="HTML Typewriter" w:semiHidden="1" w:unhideWhenUsed="1"/>
+    <w:lsdException w:name="HTML Variable" w:semiHidden="1" w:unhideWhenUsed="1"/>
+    <w:lsdException w:name="Normal Table" w:semiHidden="1" w:unhideWhenUsed="1"/>
+    <w:lsdException w:name="annotation subject" w:semiHidden="1" w:unhideWhenUsed="1"/>
+    <w:lsdException w:name="No List" w:semiHidden="1" w:unhideWhenUsed="1"/>
+    <w:lsdException w:name="Outline List 1" w:semiHidden="1" w:unhideWhenUsed="1"/>
+    <w:lsdException w:name="Outline List 2" w:semiHidden="1" w:unhideWhenUsed="1"/>
+    <w:lsdException w:name="Outline List 3" w:semiHidden="1" w:unhideWhenUsed="1"/>
+    <w:lsdException w:name="Table Simple 1" w:semiHidden="1" w:unhideWhenUsed="1"/>
+    <w:lsdException w:name="Table Simple 2" w:semiHidden="1" w:unhideWhenUsed="1"/>
+    <w:lsdException w:name="Table Simple 3" w:semiHidden="1" w:unhideWhenUsed="1"/>
+    <w:lsdException w:name="Table Classic 1" w:semiHidden="1" w:unhideWhenUsed="1"/>
+    <w:lsdException w:name="Table Classic 2" w:semiHidden="1" w:unhideWhenUsed="1"/>
+    <w:lsdException w:name="Table Classic 3" w:semiHidden="1" w:unhideWhenUsed="1"/>
+    <w:lsdException w:name="Table Classic 4" w:semiHidden="1" w:unhideWhenUsed="1"/>
+    <w:lsdException w:name="Table Colorful 1" w:semiHidden="1" w:unhideWhenUsed="1"/>
+    <w:lsdException w:name="Table Colorful 2" w:semiHidden="1" w:unhideWhenUsed="1"/>
+    <w:lsdException w:name="Table Colorful 3" w:semiHidden="1" w:unhideWhenUsed="1"/>
+    <w:lsdException w:name="Table Columns 1" w:semiHidden="1" w:unhideWhenUsed="1"/>
+    <w:lsdException w:name="Table Columns 2" w:semiHidden="1" w:unhideWhenUsed="1"/>
+    <w:lsdException w:name="Table Columns 3" w:semiHidden="1" w:unhideWhenUsed="1"/>
+    <w:lsdException w:name="Table Columns 4" w:semiHidden="1" w:unhideWhenUsed="1"/>
+    <w:lsdException w:name="Table Columns 5" w:semiHidden="1" w:unhideWhenUsed="1"/>
+    <w:lsdException w:name="Table Grid 1" w:semiHidden="1" w:unhideWhenUsed="1"/>
+    <w:lsdException w:name="Table Grid 2" w:semiHidden="1" w:unhideWhenUsed="1"/>
+    <w:lsdException w:name="Table Grid 3" w:semiHidden="1" w:unhideWhenUsed="1"/>
+    <w:lsdException w:name="Table Grid 4" w:semiHidden="1" w:unhideWhenUsed="1"/>
+    <w:lsdException w:name="Table Grid 5" w:semiHidden="1" w:unhideWhenUsed="1"/>
+    <w:lsdException w:name="Table Grid 6" w:semiHidden="1" w:unhideWhenUsed="1"/>
+    <w:lsdException w:name="Table Grid 7" w:semiHidden="1" w:unhideWhenUsed="1"/>
+    <w:lsdException w:name="Table Grid 8" w:semiHidden="1" w:unhideWhenUsed="1"/>
+    <w:lsdException w:name="Table List 1" w:semiHidden="1" w:unhideWhenUsed="1"/>
+    <w:lsdException w:name="Table List 2" w:semiHidden="1" w:unhideWhenUsed="1"/>
+    <w:lsdException w:name="Table List 3" w:semiHidden="1" w:unhideWhenUsed="1"/>
+    <w:lsdException w:name="Table List 4" w:semiHidden="1" w:unhideWhenUsed="1"/>
+    <w:lsdException w:name="Table List 5" w:semiHidden="1" w:unhideWhenUsed="1"/>
+    <w:lsdException w:name="Table List 6" w:semiHidden="1" w:unhideWhenUsed="1"/>
+    <w:lsdException w:name="Table List 7" w:semiHidden="1" w:unhideWhenUsed="1"/>
+    <w:lsdException w:name="Table List 8" w:semiHidden="1" w:unhideWhenUsed="1"/>
+    <w:lsdException w:name="Table 3D effects 1" w:semiHidden="1" w:unhideWhenUsed="1"/>
+    <w:lsdException w:name="Table 3D effects 2" w:semiHidden="1" w:unhideWhenUsed="1"/>
+    <w:lsdException w:name="Table 3D effects 3" w:semiHidden="1" w:unhideWhenUsed="1"/>
+    <w:lsdException w:name="Table Contemporary" w:semiHidden="1" w:unhideWhenUsed="1"/>
+    <w:lsdException w:name="Table Elegant" w:semiHidden="1" w:unhideWhenUsed="1"/>
+    <w:lsdException w:name="Table Professional" w:semiHidden="1" w:unhideWhenUsed="1"/>
+    <w:lsdException w:name="Table Subtle 1" w:semiHidden="1" w:unhideWhenUsed="1"/>
+    <w:lsdException w:name="Table Subtle 2" w:semiHidden="1" w:unhideWhenUsed="1"/>
+    <w:lsdException w:name="Table Web 1" w:semiHidden="1" w:unhideWhenUsed="1"/>
+    <w:lsdException w:name="Table Web 2" w:semiHidden="1" w:unhideWhenUsed="1"/>
+    <w:lsdException w:name="Table Web 3" w:semiHidden="1" w:unhideWhenUsed="1"/>
+    <w:lsdException w:name="Balloon Text" w:semiHidden="1" w:unhideWhenUsed="1"/>
+    <w:lsdException w:name="Table Grid" w:uiPriority="59"/>
+    <w:lsdException w:name="Table Theme" w:semiHidden="1" w:unhideWhenUsed="1"/>
+    <w:lsdException w:name="Note Level 1" w:semiHidden="1" w:unhideWhenUsed="1"/>
+    <w:lsdException w:name="Note Level 2" w:semiHidden="1" w:unhideWhenUsed="1"/>
+    <w:lsdException w:name="Note Level 3" w:semiHidden="1" w:unhideWhenUsed="1"/>
+    <w:lsdException w:name="Note Level 4" w:semiHidden="1" w:unhideWhenUsed="1"/>
+    <w:lsdException w:name="Note Level 5" w:semiHidden="1" w:unhideWhenUsed="1"/>
+    <w:lsdException w:name="Note Level 6" w:semiHidden="1" w:unhideWhenUsed="1"/>
+    <w:lsdException w:name="Note Level 7" w:semiHidden="1" w:unhideWhenUsed="1"/>
+    <w:lsdException w:name="Note Level 8" w:semiHidden="1" w:unhideWhenUsed="1"/>
+    <w:lsdException w:name="Note Level 9" w:semiHidden="1" w:unhideWhenUsed="1"/>
+    <w:lsdException w:name="Placeholder Text" w:semiHidden="1"/>
+    <w:lsdException w:name="No Spacing" w:uiPriority="1" w:qFormat="1"/>
+    <w:lsdException w:name="Light Shading" w:uiPriority="60"/>
+    <w:lsdException w:name="Light List" w:uiPriority="61"/>
+    <w:lsdException w:name="Light Grid" w:uiPriority="62"/>
+    <w:lsdException w:name="Medium Shading 1" w:uiPriority="63"/>
+    <w:lsdException w:name="Medium Shading 2" w:uiPriority="64"/>
+    <w:lsdException w:name="Medium List 1" w:uiPriority="65"/>
+    <w:lsdException w:name="Medium List 2" w:uiPriority="66"/>
+    <w:lsdException w:name="Medium Grid 1" w:uiPriority="67"/>
+    <w:lsdException w:name="Medium Grid 2" w:uiPriority="68"/>
+    <w:lsdException w:name="Medium Grid 3" w:uiPriority="69"/>
+    <w:lsdException w:name="Dark List" w:uiPriority="70"/>
+    <w:lsdException w:name="Colorful Shading" w:uiPriority="71"/>
+    <w:lsdException w:name="Colorful List" w:uiPriority="72"/>
+    <w:lsdException w:name="Colorful Grid" w:uiPriority="73"/>
+    <w:lsdException w:name="Light Shading Accent 1" w:uiPriority="60"/>
+    <w:lsdException w:name="Light List Accent 1" w:uiPriority="61"/>
+    <w:lsdException w:name="Light Grid Accent 1" w:uiPriority="62"/>
+    <w:lsdException w:name="Medium Shading 1 Accent 1" w:uiPriority="63"/>
+    <w:lsdException w:name="Medium Shading 2 Accent 1" w:uiPriority="64"/>
+    <w:lsdException w:name="Medium List 1 Accent 1" w:uiPriority="65"/>
+    <w:lsdException w:name="Revision" w:semiHidden="1"/>
+    <w:lsdException w:name="List Paragraph" w:uiPriority="34" w:qFormat="1"/>
+    <w:lsdException w:name="Quote" w:uiPriority="29" w:qFormat="1"/>
+    <w:lsdException w:name="Intense Quote" w:uiPriority="30" w:qFormat="1"/>
+    <w:lsdException w:name="Medium List 2 Accent 1" w:uiPriority="66"/>
+    <w:lsdException w:name="Medium Grid 1 Accent 1" w:uiPriority="67"/>
+    <w:lsdException w:name="Medium Grid 2 Accent 1" w:uiPriority="68"/>
+    <w:lsdException w:name="Medium Grid 3 Accent 1" w:uiPriority="69"/>
+    <w:lsdException w:name="Dark List Accent 1" w:uiPriority="70"/>
+    <w:lsdException w:name="Colorful Shading Accent 1" w:uiPriority="71"/>
+    <w:lsdException w:name="Colorful List Accent 1" w:uiPriority="72"/>
+    <w:lsdException w:name="Colorful Grid Accent 1" w:uiPriority="73"/>
+    <w:lsdException w:name="Light Shading Accent 2" w:uiPriority="60"/>
+    <w:lsdException w:name="Light List Accent 2" w:uiPriority="61"/>
+    <w:lsdException w:name="Light Grid Accent 2" w:uiPriority="62"/>
+    <w:lsdException w:name="Medium Shading 1 Accent 2" w:uiPriority="63"/>
+    <w:lsdException w:name="Medium Shading 2 Accent 2" w:uiPriority="64"/>
+    <w:lsdException w:name="Medium List 1 Accent 2" w:uiPriority="65"/>
+    <w:lsdException w:name="Medium List 2 Accent 2" w:uiPriority="66"/>
+    <w:lsdException w:name="Medium Grid 1 Accent 2" w:uiPriority="67"/>
+    <w:lsdException w:name="Medium Grid 2 Accent 2" w:uiPriority="68"/>
+    <w:lsdException w:name="Medium Grid 3 Accent 2" w:uiPriority="69"/>
+    <w:lsdException w:name="Dark List Accent 2" w:uiPriority="70"/>
+    <w:lsdException w:name="Colorful Shading Accent 2" w:uiPriority="71"/>
+    <w:lsdException w:name="Colorful List Accent 2" w:uiPriority="72"/>
+    <w:lsdException w:name="Colorful Grid Accent 2" w:uiPriority="73"/>
+    <w:lsdException w:name="Light Shading Accent 3" w:uiPriority="60"/>
+    <w:lsdException w:name="Light List Accent 3" w:uiPriority="61"/>
+    <w:lsdException w:name="Light Grid Accent 3" w:uiPriority="62"/>
+    <w:lsdException w:name="Medium Shading 1 Accent 3" w:uiPriority="63"/>
+    <w:lsdException w:name="Medium Shading 2 Accent 3" w:uiPriority="64"/>
+    <w:lsdException w:name="Medium List 1 Accent 3" w:uiPriority="65"/>
+    <w:lsdException w:name="Medium List 2 Accent 3" w:uiPriority="66"/>
+    <w:lsdException w:name="Medium Grid 1 Accent 3" w:uiPriority="67"/>
+    <w:lsdException w:name="Medium Grid 2 Accent 3" w:uiPriority="68"/>
+    <w:lsdException w:name="Medium Grid 3 Accent 3" w:uiPriority="69"/>
+    <w:lsdException w:name="Dark List Accent 3" w:uiPriority="70"/>
+    <w:lsdException w:name="Colorful Shading Accent 3" w:uiPriority="71"/>
+    <w:lsdException w:name="Colorful List Accent 3" w:uiPriority="72"/>
+    <w:lsdException w:name="Colorful Grid Accent 3" w:uiPriority="73"/>
+    <w:lsdException w:name="Light Shading Accent 4" w:uiPriority="60"/>
+    <w:lsdException w:name="Light List Accent 4" w:uiPriority="61"/>
+    <w:lsdException w:name="Light Grid Accent 4" w:uiPriority="62"/>
+    <w:lsdException w:name="Medium Shading 1 Accent 4" w:uiPriority="63"/>
+    <w:lsdException w:name="Medium Shading 2 Accent 4" w:uiPriority="64"/>
+    <w:lsdException w:name="Medium List 1 Accent 4" w:uiPriority="65"/>
+    <w:lsdException w:name="Medium List 2 Accent 4" w:uiPriority="66"/>
+    <w:lsdException w:name="Medium Grid 1 Accent 4" w:uiPriority="67"/>
+    <w:lsdException w:name="Medium Grid 2 Accent 4" w:uiPriority="68"/>
+    <w:lsdException w:name="Medium Grid 3 Accent 4" w:uiPriority="69"/>
+    <w:lsdException w:name="Dark List Accent 4" w:uiPriority="70"/>
+    <w:lsdException w:name="Colorful Shading Accent 4" w:uiPriority="71"/>
+    <w:lsdException w:name="Colorful List Accent 4" w:uiPriority="72"/>
+    <w:lsdException w:name="Colorful Grid Accent 4" w:uiPriority="73"/>
+    <w:lsdException w:name="Light Shading Accent 5" w:uiPriority="60"/>
+    <w:lsdException w:name="Light List Accent 5" w:uiPriority="61"/>
+    <w:lsdException w:name="Light Grid Accent 5" w:uiPriority="62"/>
+    <w:lsdException w:name="Medium Shading 1 Accent 5" w:uiPriority="63"/>
+    <w:lsdException w:name="Medium Shading 2 Accent 5" w:uiPriority="64"/>
+    <w:lsdException w:name="Medium List 1 Accent 5" w:uiPriority="65"/>
+    <w:lsdException w:name="Medium List 2 Accent 5" w:uiPriority="66"/>
+    <w:lsdException w:name="Medium Grid 1 Accent 5" w:uiPriority="67"/>
+    <w:lsdException w:name="Medium Grid 2 Accent 5" w:uiPriority="68"/>
+    <w:lsdException w:name="Medium Grid 3 Accent 5" w:uiPriority="69"/>
+    <w:lsdException w:name="Dark List Accent 5" w:uiPriority="70"/>
+    <w:lsdException w:name="Colorful Shading Accent 5" w:uiPriority="71"/>
+    <w:lsdException w:name="Colorful List Accent 5" w:uiPriority="72"/>
+    <w:lsdException w:name="Colorful Grid Accent 5" w:uiPriority="73"/>
+    <w:lsdException w:name="Light Shading Accent 6" w:uiPriority="60"/>
+    <w:lsdException w:name="Light List Accent 6" w:uiPriority="61"/>
+    <w:lsdException w:name="Light Grid Accent 6" w:uiPriority="62"/>
+    <w:lsdException w:name="Medium Shading 1 Accent 6" w:uiPriority="63"/>
+    <w:lsdException w:name="Medium Shading 2 Accent 6" w:uiPriority="64"/>
+    <w:lsdException w:name="Medium List 1 Accent 6" w:uiPriority="65"/>
+    <w:lsdException w:name="Medium List 2 Accent 6" w:uiPriority="66"/>
+    <w:lsdException w:name="Medium Grid 1 Accent 6" w:uiPriority="67"/>
+    <w:lsdException w:name="Medium Grid 2 Accent 6" w:uiPriority="68"/>
+    <w:lsdException w:name="Medium Grid 3 Accent 6" w:uiPriority="69"/>
+    <w:lsdException w:name="Dark List Accent 6" w:uiPriority="70"/>
+    <w:lsdException w:name="Colorful Shading Accent 6" w:uiPriority="71"/>
+    <w:lsdException w:name="Colorful List Accent 6" w:uiPriority="72"/>
+    <w:lsdException w:name="Colorful Grid Accent 6" w:uiPriority="73"/>
+    <w:lsdException w:name="Subtle Emphasis" w:uiPriority="19" w:qFormat="1"/>
+    <w:lsdException w:name="Intense Emphasis" w:uiPriority="21" w:qFormat="1"/>
+    <w:lsdException w:name="Subtle Reference" w:uiPriority="31" w:qFormat="1"/>
+    <w:lsdException w:name="Intense Reference" w:uiPriority="32" w:qFormat="1"/>
+    <w:lsdException w:name="Book Title" w:uiPriority="33" w:qFormat="1"/>
+    <w:lsdException w:name="Bibliography" w:semiHidden="1" w:uiPriority="37" w:unhideWhenUsed="1"/>
+    <w:lsdException w:name="TOC Heading" w:semiHidden="1" w:uiPriority="39" w:unhideWhenUsed="1" w:qFormat="1"/>
+    <w:lsdException w:name="Plain Table 1" w:uiPriority="41"/>
+    <w:lsdException w:name="Plain Table 2" w:uiPriority="42"/>
+    <w:lsdException w:name="Plain Table 3" w:uiPriority="43"/>
+    <w:lsdException w:name="Plain Table 4" w:uiPriority="44"/>
+    <w:lsdException w:name="Plain Table 5" w:uiPriority="45"/>
+    <w:lsdException w:name="Grid Table Light" w:uiPriority="40"/>
+    <w:lsdException w:name="Grid Table 1 Light" w:uiPriority="46"/>
+    <w:lsdException w:name="Grid Table 2" w:uiPriority="47"/>
+    <w:lsdException w:name="Grid Table 3" w:uiPriority="48"/>
+    <w:lsdException w:name="Grid Table 4" w:uiPriority="49"/>
+    <w:lsdException w:name="Grid Table 5 Dark" w:uiPriority="50"/>
+    <w:lsdException w:name="Grid Table 6 Colorful" w:uiPriority="51"/>
+    <w:lsdException w:name="Grid Table 7 Colorful" w:uiPriority="52"/>
+    <w:lsdException w:name="Grid Table 1 Light Accent 1" w:uiPriority="46"/>
+    <w:lsdException w:name="Grid Table 2 Accent 1" w:uiPriority="47"/>
+    <w:lsdException w:name="Grid Table 3 Accent 1" w:uiPriority="48"/>
+    <w:lsdException w:name="Grid Table 4 Accent 1" w:uiPriority="49"/>
+    <w:lsdException w:name="Grid Table 5 Dark Accent 1" w:uiPriority="50"/>
+    <w:lsdException w:name="Grid Table 6 Colorful Accent 1" w:uiPriority="51"/>
+    <w:lsdException w:name="Grid Table 7 Colorful Accent 1" w:uiPriority="52"/>
+    <w:lsdException w:name="Grid Table 1 Light Accent 2" w:uiPriority="46"/>
+    <w:lsdException w:name="Grid Table 2 Accent 2" w:uiPriority="47"/>
+    <w:lsdException w:name="Grid Table 3 Accent 2" w:uiPriority="48"/>
+    <w:lsdException w:name="Grid Table 4 Accent 2" w:uiPriority="49"/>
+    <w:lsdException w:name="Grid Table 5 Dark Accent 2" w:uiPriority="50"/>
+    <w:lsdException w:name="Grid Table 6 Colorful Accent 2" w:uiPriority="51"/>
+    <w:lsdException w:name="Grid Table 7 Colorful Accent 2" w:uiPriority="52"/>
+    <w:lsdException w:name="Grid Table 1 Light Accent 3" w:uiPriority="46"/>
+    <w:lsdException w:name="Grid Table 2 Accent 3" w:uiPriority="47"/>
+    <w:lsdException w:name="Grid Table 3 Accent 3" w:uiPriority="48"/>
+    <w:lsdException w:name="Grid Table 4 Accent 3" w:uiPriority="49"/>
+    <w:lsdException w:name="Grid Table 5 Dark Accent 3" w:uiPriority="50"/>
+    <w:lsdException w:name="Grid Table 6 Colorful Accent 3" w:uiPriority="51"/>
+    <w:lsdException w:name="Grid Table 7 Colorful Accent 3" w:uiPriority="52"/>
+    <w:lsdException w:name="Grid Table 1 Light Accent 4" w:uiPriority="46"/>
+    <w:lsdException w:name="Grid Table 2 Accent 4" w:uiPriority="47"/>
+    <w:lsdException w:name="Grid Table 3 Accent 4" w:uiPriority="48"/>
+    <w:lsdException w:name="Grid Table 4 Accent 4" w:uiPriority="49"/>
+    <w:lsdException w:name="Grid Table 5 Dark Accent 4" w:uiPriority="50"/>
+    <w:lsdException w:name="Grid Table 6 Colorful Accent 4" w:uiPriority="51"/>
+    <w:lsdException w:name="Grid Table 7 Colorful Accent 4" w:uiPriority="52"/>
+    <w:lsdException w:name="Grid Table 1 Light Accent 5" w:uiPriority="46"/>
+    <w:lsdException w:name="Grid Table 2 Accent 5" w:uiPriority="47"/>
+    <w:lsdException w:name="Grid Table 3 Accent 5" w:uiPriority="48"/>
+    <w:lsdException w:name="Grid Table 4 Accent 5" w:uiPriority="49"/>
+    <w:lsdException w:name="Grid Table 5 Dark Accent 5" w:uiPriority="50"/>
+    <w:lsdException w:name="Grid Table 6 Colorful Accent 5" w:uiPriority="51"/>
+    <w:lsdException w:name="Grid Table 7 Colorful Accent 5" w:uiPriority="52"/>
+    <w:lsdException w:name="Grid Table 1 Light Accent 6" w:uiPriority="46"/>
+    <w:lsdException w:name="Grid Table 2 Accent 6" w:uiPriority="47"/>
+    <w:lsdException w:name="Grid Table 3 Accent 6" w:uiPriority="48"/>
+    <w:lsdException w:name="Grid Table 4 Accent 6" w:uiPriority="49"/>
+    <w:lsdException w:name="Grid Table 5 Dark Accent 6" w:uiPriority="50"/>
+    <w:lsdException w:name="Grid Table 6 Colorful Accent 6" w:uiPriority="51"/>
+    <w:lsdException w:name="Grid Table 7 Colorful Accent 6" w:uiPriority="52"/>
+    <w:lsdException w:name="List Table 1 Light" w:uiPriority="46"/>
+    <w:lsdException w:name="List Table 2" w:uiPriority="47"/>
+    <w:lsdException w:name="List Table 3" w:uiPriority="48"/>
+    <w:lsdException w:name="List Table 4" w:uiPriority="49"/>
+    <w:lsdException w:name="List Table 5 Dark" w:uiPriority="50"/>
+    <w:lsdException w:name="List Table 6 Colorful" w:uiPriority="51"/>
+    <w:lsdException w:name="List Table 7 Colorful" w:uiPriority="52"/>
+    <w:lsdException w:name="List Table 1 Light Accent 1" w:uiPriority="46"/>
+    <w:lsdException w:name="List Table 2 Accent 1" w:uiPriority="47"/>
+    <w:lsdException w:name="List Table 3 Accent 1" w:uiPriority="48"/>
+    <w:lsdException w:name="List Table 4 Accent 1" w:uiPriority="49"/>
+    <w:lsdException w:name="List Table 5 Dark Accent 1" w:uiPriority="50"/>
+    <w:lsdException w:name="List Table 6 Colorful Accent 1" w:uiPriority="51"/>
+    <w:lsdException w:name="List Table 7 Colorful Accent 1" w:uiPriority="52"/>
+    <w:lsdException w:name="List Table 1 Light Accent 2" w:uiPriority="46"/>
+    <w:lsdException w:name="List Table 2 Accent 2" w:uiPriority="47"/>
+    <w:lsdException w:name="List Table 3 Accent 2" w:uiPriority="48"/>
+    <w:lsdException w:name="List Table 4 Accent 2" w:uiPriority="49"/>
+    <w:lsdException w:name="List Table 5 Dark Accent 2" w:uiPriority="50"/>
+    <w:lsdException w:name="List Table 6 Colorful Accent 2" w:uiPriority="51"/>
+    <w:lsdException w:name="List Table 7 Colorful Accent 2" w:uiPriority="52"/>
+    <w:lsdException w:name="List Table 1 Light Accent 3" w:uiPriority="46"/>
+    <w:lsdException w:name="List Table 2 Accent 3" w:uiPriority="47"/>
+    <w:lsdException w:name="List Table 3 Accent 3" w:uiPriority="48"/>
+    <w:lsdException w:name="List Table 4 Accent 3" w:uiPriority="49"/>
+    <w:lsdException w:name="List Table 5 Dark Accent 3" w:uiPriority="50"/>
+    <w:lsdException w:name="List Table 6 Colorful Accent 3" w:uiPriority="51"/>
+    <w:lsdException w:name="List Table 7 Colorful Accent 3" w:uiPriority="52"/>
+    <w:lsdException w:name="List Table 1 Light Accent 4" w:uiPriority="46"/>
+    <w:lsdException w:name="List Table 2 Accent 4" w:uiPriority="47"/>
+    <w:lsdException w:name="List Table 3 Accent 4" w:uiPriority="48"/>
+    <w:lsdException w:name="List Table 4 Accent 4" w:uiPriority="49"/>
+    <w:lsdException w:name="List Table 5 Dark Accent 4" w:uiPriority="50"/>
+    <w:lsdException w:name="List Table 6 Colorful Accent 4" w:uiPriority="51"/>
+    <w:lsdException w:name="List Table 7 Colorful Accent 4" w:uiPriority="52"/>
+    <w:lsdException w:name="List Table 1 Light Accent 5" w:uiPriority="46"/>
+    <w:lsdException w:name="List Table 2 Accent 5" w:uiPriority="47"/>
+    <w:lsdException w:name="List Table 3 Accent 5" w:uiPriority="48"/>
+    <w:lsdException w:name="List Table 4 Accent 5" w:uiPriority="49"/>
+    <w:lsdException w:name="List Table 5 Dark Accent 5" w:uiPriority="50"/>
+    <w:lsdException w:name="List Table 6 Colorful Accent 5" w:uiPriority="51"/>
+    <w:lsdException w:name="List Table 7 Colorful Accent 5" w:uiPriority="52"/>
+    <w:lsdException w:name="List Table 1 Light Accent 6" w:uiPriority="46"/>
+    <w:lsdException w:name="List Table 2 Accent 6" w:uiPriority="47"/>
+    <w:lsdException w:name="List Table 3 Accent 6" w:uiPriority="48"/>
+    <w:lsdException w:name="List Table 4 Accent 6" w:uiPriority="49"/>
+    <w:lsdException w:name="List Table 5 Dark Accent 6" w:uiPriority="50"/>
+    <w:lsdException w:name="List Table 6 Colorful Accent 6" w:uiPriority="51"/>
+    <w:lsdException w:name="List Table 7 Colorful Accent 6" w:uiPriority="52"/>
   </w:latentStyles>
   <w:style w:type="paragraph" w:default="1" w:styleId="Normal">
     <w:name w:val="Normal"/>
@@ -5416,825 +5691,6 @@
 </w:styles>
 </file>
 
-<file path=word/stylesWithEffects.xml><?xml version="1.0" encoding="utf-8"?>
-<w:styles xmlns:wpc="http://schemas.microsoft.com/office/word/2010/wordprocessingCanvas" xmlns:mo="http://schemas.microsoft.com/office/mac/office/2008/main" xmlns:mc="http://schemas.openxmlformats.org/markup-compatibility/2006" xmlns:mv="urn:schemas-microsoft-com:mac:vml" xmlns:o="urn:schemas-microsoft-com:office:office" xmlns:r="http://schemas.openxmlformats.org/officeDocument/2006/relationships" xmlns:m="http://schemas.openxmlformats.org/officeDocument/2006/math" xmlns:v="urn:schemas-microsoft-com:vml" xmlns:wp14="http://schemas.microsoft.com/office/word/2010/wordprocessingDrawing" xmlns:wp="http://schemas.openxmlformats.org/drawingml/2006/wordprocessingDrawing" xmlns:w10="urn:schemas-microsoft-com:office:word" xmlns:w="http://schemas.openxmlformats.org/wordprocessingml/2006/main" xmlns:w14="http://schemas.microsoft.com/office/word/2010/wordml" xmlns:wpg="http://schemas.microsoft.com/office/word/2010/wordprocessingGroup" xmlns:wpi="http://schemas.microsoft.com/office/word/2010/wordprocessingInk" xmlns:wne="http://schemas.microsoft.com/office/word/2006/wordml" xmlns:wps="http://schemas.microsoft.com/office/word/2010/wordprocessingShape" mc:Ignorable="w14 wp14">
-  <w:docDefaults>
-    <w:rPrDefault>
-      <w:rPr>
-        <w:rFonts w:asciiTheme="minorHAnsi" w:eastAsiaTheme="minorEastAsia" w:hAnsiTheme="minorHAnsi" w:cstheme="minorBidi"/>
-        <w:sz w:val="24"/>
-        <w:szCs w:val="24"/>
-        <w:lang w:val="en-US" w:eastAsia="en-US" w:bidi="ar-SA"/>
-      </w:rPr>
-    </w:rPrDefault>
-    <w:pPrDefault/>
-  </w:docDefaults>
-  <w:latentStyles w:defLockedState="0" w:defUIPriority="99" w:defSemiHidden="1" w:defUnhideWhenUsed="1" w:defQFormat="0" w:count="276">
-    <w:lsdException w:name="Normal" w:semiHidden="0" w:uiPriority="0" w:unhideWhenUsed="0" w:qFormat="1"/>
-    <w:lsdException w:name="heading 1" w:semiHidden="0" w:uiPriority="9" w:unhideWhenUsed="0" w:qFormat="1"/>
-    <w:lsdException w:name="heading 2" w:uiPriority="9" w:qFormat="1"/>
-    <w:lsdException w:name="heading 3" w:uiPriority="9" w:qFormat="1"/>
-    <w:lsdException w:name="heading 4" w:uiPriority="9" w:qFormat="1"/>
-    <w:lsdException w:name="heading 5" w:uiPriority="9" w:qFormat="1"/>
-    <w:lsdException w:name="heading 6" w:uiPriority="9" w:qFormat="1"/>
-    <w:lsdException w:name="heading 7" w:uiPriority="9" w:qFormat="1"/>
-    <w:lsdException w:name="heading 8" w:uiPriority="9" w:qFormat="1"/>
-    <w:lsdException w:name="heading 9" w:uiPriority="9" w:qFormat="1"/>
-    <w:lsdException w:name="toc 1" w:uiPriority="39"/>
-    <w:lsdException w:name="toc 2" w:uiPriority="39"/>
-    <w:lsdException w:name="toc 3" w:uiPriority="39"/>
-    <w:lsdException w:name="toc 4" w:uiPriority="39"/>
-    <w:lsdException w:name="toc 5" w:uiPriority="39"/>
-    <w:lsdException w:name="toc 6" w:uiPriority="39"/>
-    <w:lsdException w:name="toc 7" w:uiPriority="39"/>
-    <w:lsdException w:name="toc 8" w:uiPriority="39"/>
-    <w:lsdException w:name="toc 9" w:uiPriority="39"/>
-    <w:lsdException w:name="caption" w:uiPriority="35" w:qFormat="1"/>
-    <w:lsdException w:name="Title" w:semiHidden="0" w:uiPriority="10" w:unhideWhenUsed="0" w:qFormat="1"/>
-    <w:lsdException w:name="Default Paragraph Font" w:uiPriority="1"/>
-    <w:lsdException w:name="Subtitle" w:semiHidden="0" w:uiPriority="11" w:unhideWhenUsed="0" w:qFormat="1"/>
-    <w:lsdException w:name="Strong" w:semiHidden="0" w:uiPriority="22" w:unhideWhenUsed="0" w:qFormat="1"/>
-    <w:lsdException w:name="Emphasis" w:semiHidden="0" w:uiPriority="20" w:unhideWhenUsed="0" w:qFormat="1"/>
-    <w:lsdException w:name="Table Grid" w:semiHidden="0" w:uiPriority="59" w:unhideWhenUsed="0"/>
-    <w:lsdException w:name="Placeholder Text" w:unhideWhenUsed="0"/>
-    <w:lsdException w:name="No Spacing" w:semiHidden="0" w:uiPriority="1" w:unhideWhenUsed="0" w:qFormat="1"/>
-    <w:lsdException w:name="Light Shading" w:semiHidden="0" w:uiPriority="60" w:unhideWhenUsed="0"/>
-    <w:lsdException w:name="Light List" w:semiHidden="0" w:uiPriority="61" w:unhideWhenUsed="0"/>
-    <w:lsdException w:name="Light Grid" w:semiHidden="0" w:uiPriority="62" w:unhideWhenUsed="0"/>
-    <w:lsdException w:name="Medium Shading 1" w:semiHidden="0" w:uiPriority="63" w:unhideWhenUsed="0"/>
-    <w:lsdException w:name="Medium Shading 2" w:semiHidden="0" w:uiPriority="64" w:unhideWhenUsed="0"/>
-    <w:lsdException w:name="Medium List 1" w:semiHidden="0" w:uiPriority="65" w:unhideWhenUsed="0"/>
-    <w:lsdException w:name="Medium List 2" w:semiHidden="0" w:uiPriority="66" w:unhideWhenUsed="0"/>
-    <w:lsdException w:name="Medium Grid 1" w:semiHidden="0" w:uiPriority="67" w:unhideWhenUsed="0"/>
-    <w:lsdException w:name="Medium Grid 2" w:semiHidden="0" w:uiPriority="68" w:unhideWhenUsed="0"/>
-    <w:lsdException w:name="Medium Grid 3" w:semiHidden="0" w:uiPriority="69" w:unhideWhenUsed="0"/>
-    <w:lsdException w:name="Dark List" w:semiHidden="0" w:uiPriority="70" w:unhideWhenUsed="0"/>
-    <w:lsdException w:name="Colorful Shading" w:semiHidden="0" w:uiPriority="71" w:unhideWhenUsed="0"/>
-    <w:lsdException w:name="Colorful List" w:semiHidden="0" w:uiPriority="72" w:unhideWhenUsed="0"/>
-    <w:lsdException w:name="Colorful Grid" w:semiHidden="0" w:uiPriority="73" w:unhideWhenUsed="0"/>
-    <w:lsdException w:name="Light Shading Accent 1" w:semiHidden="0" w:uiPriority="60" w:unhideWhenUsed="0"/>
-    <w:lsdException w:name="Light List Accent 1" w:semiHidden="0" w:uiPriority="61" w:unhideWhenUsed="0"/>
-    <w:lsdException w:name="Light Grid Accent 1" w:semiHidden="0" w:uiPriority="62" w:unhideWhenUsed="0"/>
-    <w:lsdException w:name="Medium Shading 1 Accent 1" w:semiHidden="0" w:uiPriority="63" w:unhideWhenUsed="0"/>
-    <w:lsdException w:name="Medium Shading 2 Accent 1" w:semiHidden="0" w:uiPriority="64" w:unhideWhenUsed="0"/>
-    <w:lsdException w:name="Medium List 1 Accent 1" w:semiHidden="0" w:uiPriority="65" w:unhideWhenUsed="0"/>
-    <w:lsdException w:name="Revision" w:unhideWhenUsed="0"/>
-    <w:lsdException w:name="List Paragraph" w:semiHidden="0" w:uiPriority="34" w:unhideWhenUsed="0" w:qFormat="1"/>
-    <w:lsdException w:name="Quote" w:semiHidden="0" w:uiPriority="29" w:unhideWhenUsed="0" w:qFormat="1"/>
-    <w:lsdException w:name="Intense Quote" w:semiHidden="0" w:uiPriority="30" w:unhideWhenUsed="0" w:qFormat="1"/>
-    <w:lsdException w:name="Medium List 2 Accent 1" w:semiHidden="0" w:uiPriority="66" w:unhideWhenUsed="0"/>
-    <w:lsdException w:name="Medium Grid 1 Accent 1" w:semiHidden="0" w:uiPriority="67" w:unhideWhenUsed="0"/>
-    <w:lsdException w:name="Medium Grid 2 Accent 1" w:semiHidden="0" w:uiPriority="68" w:unhideWhenUsed="0"/>
-    <w:lsdException w:name="Medium Grid 3 Accent 1" w:semiHidden="0" w:uiPriority="69" w:unhideWhenUsed="0"/>
-    <w:lsdException w:name="Dark List Accent 1" w:semiHidden="0" w:uiPriority="70" w:unhideWhenUsed="0"/>
-    <w:lsdException w:name="Colorful Shading Accent 1" w:semiHidden="0" w:uiPriority="71" w:unhideWhenUsed="0"/>
-    <w:lsdException w:name="Colorful List Accent 1" w:semiHidden="0" w:uiPriority="72" w:unhideWhenUsed="0"/>
-    <w:lsdException w:name="Colorful Grid Accent 1" w:semiHidden="0" w:uiPriority="73" w:unhideWhenUsed="0"/>
-    <w:lsdException w:name="Light Shading Accent 2" w:semiHidden="0" w:uiPriority="60" w:unhideWhenUsed="0"/>
-    <w:lsdException w:name="Light List Accent 2" w:semiHidden="0" w:uiPriority="61" w:unhideWhenUsed="0"/>
-    <w:lsdException w:name="Light Grid Accent 2" w:semiHidden="0" w:uiPriority="62" w:unhideWhenUsed="0"/>
-    <w:lsdException w:name="Medium Shading 1 Accent 2" w:semiHidden="0" w:uiPriority="63" w:unhideWhenUsed="0"/>
-    <w:lsdException w:name="Medium Shading 2 Accent 2" w:semiHidden="0" w:uiPriority="64" w:unhideWhenUsed="0"/>
-    <w:lsdException w:name="Medium List 1 Accent 2" w:semiHidden="0" w:uiPriority="65" w:unhideWhenUsed="0"/>
-    <w:lsdException w:name="Medium List 2 Accent 2" w:semiHidden="0" w:uiPriority="66" w:unhideWhenUsed="0"/>
-    <w:lsdException w:name="Medium Grid 1 Accent 2" w:semiHidden="0" w:uiPriority="67" w:unhideWhenUsed="0"/>
-    <w:lsdException w:name="Medium Grid 2 Accent 2" w:semiHidden="0" w:uiPriority="68" w:unhideWhenUsed="0"/>
-    <w:lsdException w:name="Medium Grid 3 Accent 2" w:semiHidden="0" w:uiPriority="69" w:unhideWhenUsed="0"/>
-    <w:lsdException w:name="Dark List Accent 2" w:semiHidden="0" w:uiPriority="70" w:unhideWhenUsed="0"/>
-    <w:lsdException w:name="Colorful Shading Accent 2" w:semiHidden="0" w:uiPriority="71" w:unhideWhenUsed="0"/>
-    <w:lsdException w:name="Colorful List Accent 2" w:semiHidden="0" w:uiPriority="72" w:unhideWhenUsed="0"/>
-    <w:lsdException w:name="Colorful Grid Accent 2" w:semiHidden="0" w:uiPriority="73" w:unhideWhenUsed="0"/>
-    <w:lsdException w:name="Light Shading Accent 3" w:semiHidden="0" w:uiPriority="60" w:unhideWhenUsed="0"/>
-    <w:lsdException w:name="Light List Accent 3" w:semiHidden="0" w:uiPriority="61" w:unhideWhenUsed="0"/>
-    <w:lsdException w:name="Light Grid Accent 3" w:semiHidden="0" w:uiPriority="62" w:unhideWhenUsed="0"/>
-    <w:lsdException w:name="Medium Shading 1 Accent 3" w:semiHidden="0" w:uiPriority="63" w:unhideWhenUsed="0"/>
-    <w:lsdException w:name="Medium Shading 2 Accent 3" w:semiHidden="0" w:uiPriority="64" w:unhideWhenUsed="0"/>
-    <w:lsdException w:name="Medium List 1 Accent 3" w:semiHidden="0" w:uiPriority="65" w:unhideWhenUsed="0"/>
-    <w:lsdException w:name="Medium List 2 Accent 3" w:semiHidden="0" w:uiPriority="66" w:unhideWhenUsed="0"/>
-    <w:lsdException w:name="Medium Grid 1 Accent 3" w:semiHidden="0" w:uiPriority="67" w:unhideWhenUsed="0"/>
-    <w:lsdException w:name="Medium Grid 2 Accent 3" w:semiHidden="0" w:uiPriority="68" w:unhideWhenUsed="0"/>
-    <w:lsdException w:name="Medium Grid 3 Accent 3" w:semiHidden="0" w:uiPriority="69" w:unhideWhenUsed="0"/>
-    <w:lsdException w:name="Dark List Accent 3" w:semiHidden="0" w:uiPriority="70" w:unhideWhenUsed="0"/>
-    <w:lsdException w:name="Colorful Shading Accent 3" w:semiHidden="0" w:uiPriority="71" w:unhideWhenUsed="0"/>
-    <w:lsdException w:name="Colorful List Accent 3" w:semiHidden="0" w:uiPriority="72" w:unhideWhenUsed="0"/>
-    <w:lsdException w:name="Colorful Grid Accent 3" w:semiHidden="0" w:uiPriority="73" w:unhideWhenUsed="0"/>
-    <w:lsdException w:name="Light Shading Accent 4" w:semiHidden="0" w:uiPriority="60" w:unhideWhenUsed="0"/>
-    <w:lsdException w:name="Light List Accent 4" w:semiHidden="0" w:uiPriority="61" w:unhideWhenUsed="0"/>
-    <w:lsdException w:name="Light Grid Accent 4" w:semiHidden="0" w:uiPriority="62" w:unhideWhenUsed="0"/>
-    <w:lsdException w:name="Medium Shading 1 Accent 4" w:semiHidden="0" w:uiPriority="63" w:unhideWhenUsed="0"/>
-    <w:lsdException w:name="Medium Shading 2 Accent 4" w:semiHidden="0" w:uiPriority="64" w:unhideWhenUsed="0"/>
-    <w:lsdException w:name="Medium List 1 Accent 4" w:semiHidden="0" w:uiPriority="65" w:unhideWhenUsed="0"/>
-    <w:lsdException w:name="Medium List 2 Accent 4" w:semiHidden="0" w:uiPriority="66" w:unhideWhenUsed="0"/>
-    <w:lsdException w:name="Medium Grid 1 Accent 4" w:semiHidden="0" w:uiPriority="67" w:unhideWhenUsed="0"/>
-    <w:lsdException w:name="Medium Grid 2 Accent 4" w:semiHidden="0" w:uiPriority="68" w:unhideWhenUsed="0"/>
-    <w:lsdException w:name="Medium Grid 3 Accent 4" w:semiHidden="0" w:uiPriority="69" w:unhideWhenUsed="0"/>
-    <w:lsdException w:name="Dark List Accent 4" w:semiHidden="0" w:uiPriority="70" w:unhideWhenUsed="0"/>
-    <w:lsdException w:name="Colorful Shading Accent 4" w:semiHidden="0" w:uiPriority="71" w:unhideWhenUsed="0"/>
-    <w:lsdException w:name="Colorful List Accent 4" w:semiHidden="0" w:uiPriority="72" w:unhideWhenUsed="0"/>
-    <w:lsdException w:name="Colorful Grid Accent 4" w:semiHidden="0" w:uiPriority="73" w:unhideWhenUsed="0"/>
-    <w:lsdException w:name="Light Shading Accent 5" w:semiHidden="0" w:uiPriority="60" w:unhideWhenUsed="0"/>
-    <w:lsdException w:name="Light List Accent 5" w:semiHidden="0" w:uiPriority="61" w:unhideWhenUsed="0"/>
-    <w:lsdException w:name="Light Grid Accent 5" w:semiHidden="0" w:uiPriority="62" w:unhideWhenUsed="0"/>
-    <w:lsdException w:name="Medium Shading 1 Accent 5" w:semiHidden="0" w:uiPriority="63" w:unhideWhenUsed="0"/>
-    <w:lsdException w:name="Medium Shading 2 Accent 5" w:semiHidden="0" w:uiPriority="64" w:unhideWhenUsed="0"/>
-    <w:lsdException w:name="Medium List 1 Accent 5" w:semiHidden="0" w:uiPriority="65" w:unhideWhenUsed="0"/>
-    <w:lsdException w:name="Medium List 2 Accent 5" w:semiHidden="0" w:uiPriority="66" w:unhideWhenUsed="0"/>
-    <w:lsdException w:name="Medium Grid 1 Accent 5" w:semiHidden="0" w:uiPriority="67" w:unhideWhenUsed="0"/>
-    <w:lsdException w:name="Medium Grid 2 Accent 5" w:semiHidden="0" w:uiPriority="68" w:unhideWhenUsed="0"/>
-    <w:lsdException w:name="Medium Grid 3 Accent 5" w:semiHidden="0" w:uiPriority="69" w:unhideWhenUsed="0"/>
-    <w:lsdException w:name="Dark List Accent 5" w:semiHidden="0" w:uiPriority="70" w:unhideWhenUsed="0"/>
-    <w:lsdException w:name="Colorful Shading Accent 5" w:semiHidden="0" w:uiPriority="71" w:unhideWhenUsed="0"/>
-    <w:lsdException w:name="Colorful List Accent 5" w:semiHidden="0" w:uiPriority="72" w:unhideWhenUsed="0"/>
-    <w:lsdException w:name="Colorful Grid Accent 5" w:semiHidden="0" w:uiPriority="73" w:unhideWhenUsed="0"/>
-    <w:lsdException w:name="Light Shading Accent 6" w:semiHidden="0" w:uiPriority="60" w:unhideWhenUsed="0"/>
-    <w:lsdException w:name="Light List Accent 6" w:semiHidden="0" w:uiPriority="61" w:unhideWhenUsed="0"/>
-    <w:lsdException w:name="Light Grid Accent 6" w:semiHidden="0" w:uiPriority="62" w:unhideWhenUsed="0"/>
-    <w:lsdException w:name="Medium Shading 1 Accent 6" w:semiHidden="0" w:uiPriority="63" w:unhideWhenUsed="0"/>
-    <w:lsdException w:name="Medium Shading 2 Accent 6" w:semiHidden="0" w:uiPriority="64" w:unhideWhenUsed="0"/>
-    <w:lsdException w:name="Medium List 1 Accent 6" w:semiHidden="0" w:uiPriority="65" w:unhideWhenUsed="0"/>
-    <w:lsdException w:name="Medium List 2 Accent 6" w:semiHidden="0" w:uiPriority="66" w:unhideWhenUsed="0"/>
-    <w:lsdException w:name="Medium Grid 1 Accent 6" w:semiHidden="0" w:uiPriority="67" w:unhideWhenUsed="0"/>
-    <w:lsdException w:name="Medium Grid 2 Accent 6" w:semiHidden="0" w:uiPriority="68" w:unhideWhenUsed="0"/>
-    <w:lsdException w:name="Medium Grid 3 Accent 6" w:semiHidden="0" w:uiPriority="69" w:unhideWhenUsed="0"/>
-    <w:lsdException w:name="Dark List Accent 6" w:semiHidden="0" w:uiPriority="70" w:unhideWhenUsed="0"/>
-    <w:lsdException w:name="Colorful Shading Accent 6" w:semiHidden="0" w:uiPriority="71" w:unhideWhenUsed="0"/>
-    <w:lsdException w:name="Colorful List Accent 6" w:semiHidden="0" w:uiPriority="72" w:unhideWhenUsed="0"/>
-    <w:lsdException w:name="Colorful Grid Accent 6" w:semiHidden="0" w:uiPriority="73" w:unhideWhenUsed="0"/>
-    <w:lsdException w:name="Subtle Emphasis" w:semiHidden="0" w:uiPriority="19" w:unhideWhenUsed="0" w:qFormat="1"/>
-    <w:lsdException w:name="Intense Emphasis" w:semiHidden="0" w:uiPriority="21" w:unhideWhenUsed="0" w:qFormat="1"/>
-    <w:lsdException w:name="Subtle Reference" w:semiHidden="0" w:uiPriority="31" w:unhideWhenUsed="0" w:qFormat="1"/>
-    <w:lsdException w:name="Intense Reference" w:semiHidden="0" w:uiPriority="32" w:unhideWhenUsed="0" w:qFormat="1"/>
-    <w:lsdException w:name="Book Title" w:semiHidden="0" w:uiPriority="33" w:unhideWhenUsed="0" w:qFormat="1"/>
-    <w:lsdException w:name="Bibliography" w:uiPriority="37"/>
-    <w:lsdException w:name="TOC Heading" w:uiPriority="39" w:qFormat="1"/>
-  </w:latentStyles>
-  <w:style w:type="paragraph" w:default="1" w:styleId="Normal">
-    <w:name w:val="Normal"/>
-    <w:qFormat/>
-    <w:rsid w:val="000F4337"/>
-    <w:rPr>
-      <w:rFonts w:ascii="Gill Sans" w:hAnsi="Gill Sans"/>
-    </w:rPr>
-  </w:style>
-  <w:style w:type="paragraph" w:styleId="Heading1">
-    <w:name w:val="heading 1"/>
-    <w:basedOn w:val="Normal"/>
-    <w:next w:val="Normal"/>
-    <w:link w:val="Heading1Char"/>
-    <w:uiPriority w:val="9"/>
-    <w:qFormat/>
-    <w:rsid w:val="00DC7DEA"/>
-    <w:pPr>
-      <w:keepNext/>
-      <w:keepLines/>
-      <w:spacing w:before="480"/>
-      <w:outlineLvl w:val="0"/>
-    </w:pPr>
-    <w:rPr>
-      <w:rFonts w:asciiTheme="majorHAnsi" w:eastAsiaTheme="majorEastAsia" w:hAnsiTheme="majorHAnsi" w:cstheme="majorBidi"/>
-      <w:b/>
-      <w:bCs/>
-      <w:color w:val="345A8A" w:themeColor="accent1" w:themeShade="B5"/>
-      <w:sz w:val="32"/>
-      <w:szCs w:val="32"/>
-    </w:rPr>
-  </w:style>
-  <w:style w:type="paragraph" w:styleId="Heading2">
-    <w:name w:val="heading 2"/>
-    <w:basedOn w:val="Normal"/>
-    <w:next w:val="Normal"/>
-    <w:link w:val="Heading2Char"/>
-    <w:uiPriority w:val="9"/>
-    <w:unhideWhenUsed/>
-    <w:qFormat/>
-    <w:rsid w:val="00A77429"/>
-    <w:pPr>
-      <w:keepNext/>
-      <w:keepLines/>
-      <w:spacing w:before="200"/>
-      <w:outlineLvl w:val="1"/>
-    </w:pPr>
-    <w:rPr>
-      <w:rFonts w:asciiTheme="majorHAnsi" w:eastAsiaTheme="majorEastAsia" w:hAnsiTheme="majorHAnsi" w:cstheme="majorBidi"/>
-      <w:b/>
-      <w:bCs/>
-      <w:color w:val="4F81BD" w:themeColor="accent1"/>
-      <w:sz w:val="26"/>
-      <w:szCs w:val="26"/>
-    </w:rPr>
-  </w:style>
-  <w:style w:type="paragraph" w:styleId="Heading3">
-    <w:name w:val="heading 3"/>
-    <w:basedOn w:val="Normal"/>
-    <w:next w:val="Normal"/>
-    <w:link w:val="Heading3Char"/>
-    <w:uiPriority w:val="9"/>
-    <w:unhideWhenUsed/>
-    <w:qFormat/>
-    <w:rsid w:val="00683966"/>
-    <w:pPr>
-      <w:keepNext/>
-      <w:keepLines/>
-      <w:spacing w:before="200"/>
-      <w:outlineLvl w:val="2"/>
-    </w:pPr>
-    <w:rPr>
-      <w:rFonts w:asciiTheme="majorHAnsi" w:eastAsiaTheme="majorEastAsia" w:hAnsiTheme="majorHAnsi" w:cstheme="majorBidi"/>
-      <w:b/>
-      <w:bCs/>
-      <w:color w:val="4F81BD" w:themeColor="accent1"/>
-    </w:rPr>
-  </w:style>
-  <w:style w:type="character" w:default="1" w:styleId="DefaultParagraphFont">
-    <w:name w:val="Default Paragraph Font"/>
-    <w:uiPriority w:val="1"/>
-    <w:semiHidden/>
-    <w:unhideWhenUsed/>
-  </w:style>
-  <w:style w:type="table" w:default="1" w:styleId="TableNormal">
-    <w:name w:val="Normal Table"/>
-    <w:uiPriority w:val="99"/>
-    <w:semiHidden/>
-    <w:unhideWhenUsed/>
-    <w:tblPr>
-      <w:tblInd w:w="0" w:type="dxa"/>
-      <w:tblCellMar>
-        <w:top w:w="0" w:type="dxa"/>
-        <w:left w:w="108" w:type="dxa"/>
-        <w:bottom w:w="0" w:type="dxa"/>
-        <w:right w:w="108" w:type="dxa"/>
-      </w:tblCellMar>
-    </w:tblPr>
-  </w:style>
-  <w:style w:type="numbering" w:default="1" w:styleId="NoList">
-    <w:name w:val="No List"/>
-    <w:uiPriority w:val="99"/>
-    <w:semiHidden/>
-    <w:unhideWhenUsed/>
-  </w:style>
-  <w:style w:type="paragraph" w:styleId="Header">
-    <w:name w:val="header"/>
-    <w:basedOn w:val="Normal"/>
-    <w:link w:val="HeaderChar"/>
-    <w:uiPriority w:val="99"/>
-    <w:unhideWhenUsed/>
-    <w:rsid w:val="006E08E9"/>
-    <w:pPr>
-      <w:tabs>
-        <w:tab w:val="center" w:pos="4320"/>
-        <w:tab w:val="right" w:pos="8640"/>
-      </w:tabs>
-    </w:pPr>
-  </w:style>
-  <w:style w:type="character" w:customStyle="1" w:styleId="HeaderChar">
-    <w:name w:val="Header Char"/>
-    <w:basedOn w:val="DefaultParagraphFont"/>
-    <w:link w:val="Header"/>
-    <w:uiPriority w:val="99"/>
-    <w:rsid w:val="006E08E9"/>
-  </w:style>
-  <w:style w:type="paragraph" w:styleId="Footer">
-    <w:name w:val="footer"/>
-    <w:basedOn w:val="Normal"/>
-    <w:link w:val="FooterChar"/>
-    <w:uiPriority w:val="99"/>
-    <w:unhideWhenUsed/>
-    <w:rsid w:val="006E08E9"/>
-    <w:pPr>
-      <w:tabs>
-        <w:tab w:val="center" w:pos="4320"/>
-        <w:tab w:val="right" w:pos="8640"/>
-      </w:tabs>
-    </w:pPr>
-  </w:style>
-  <w:style w:type="character" w:customStyle="1" w:styleId="FooterChar">
-    <w:name w:val="Footer Char"/>
-    <w:basedOn w:val="DefaultParagraphFont"/>
-    <w:link w:val="Footer"/>
-    <w:uiPriority w:val="99"/>
-    <w:rsid w:val="006E08E9"/>
-  </w:style>
-  <w:style w:type="paragraph" w:styleId="BalloonText">
-    <w:name w:val="Balloon Text"/>
-    <w:basedOn w:val="Normal"/>
-    <w:link w:val="BalloonTextChar"/>
-    <w:uiPriority w:val="99"/>
-    <w:semiHidden/>
-    <w:unhideWhenUsed/>
-    <w:rsid w:val="006E08E9"/>
-    <w:rPr>
-      <w:rFonts w:ascii="Lucida Grande" w:hAnsi="Lucida Grande"/>
-      <w:sz w:val="18"/>
-      <w:szCs w:val="18"/>
-    </w:rPr>
-  </w:style>
-  <w:style w:type="character" w:customStyle="1" w:styleId="BalloonTextChar">
-    <w:name w:val="Balloon Text Char"/>
-    <w:basedOn w:val="DefaultParagraphFont"/>
-    <w:link w:val="BalloonText"/>
-    <w:uiPriority w:val="99"/>
-    <w:semiHidden/>
-    <w:rsid w:val="006E08E9"/>
-    <w:rPr>
-      <w:rFonts w:ascii="Lucida Grande" w:hAnsi="Lucida Grande"/>
-      <w:sz w:val="18"/>
-      <w:szCs w:val="18"/>
-    </w:rPr>
-  </w:style>
-  <w:style w:type="paragraph" w:styleId="Title">
-    <w:name w:val="Title"/>
-    <w:basedOn w:val="Normal"/>
-    <w:next w:val="Normal"/>
-    <w:link w:val="TitleChar"/>
-    <w:uiPriority w:val="10"/>
-    <w:qFormat/>
-    <w:rsid w:val="00045013"/>
-    <w:pPr>
-      <w:pBdr>
-        <w:bottom w:val="single" w:sz="8" w:space="4" w:color="4F81BD" w:themeColor="accent1"/>
-      </w:pBdr>
-      <w:spacing w:after="300"/>
-      <w:contextualSpacing/>
-    </w:pPr>
-    <w:rPr>
-      <w:rFonts w:asciiTheme="majorHAnsi" w:eastAsiaTheme="majorEastAsia" w:hAnsiTheme="majorHAnsi" w:cstheme="majorBidi"/>
-      <w:color w:val="17365D" w:themeColor="text2" w:themeShade="BF"/>
-      <w:spacing w:val="5"/>
-      <w:kern w:val="28"/>
-      <w:sz w:val="52"/>
-      <w:szCs w:val="52"/>
-    </w:rPr>
-  </w:style>
-  <w:style w:type="character" w:customStyle="1" w:styleId="TitleChar">
-    <w:name w:val="Title Char"/>
-    <w:basedOn w:val="DefaultParagraphFont"/>
-    <w:link w:val="Title"/>
-    <w:uiPriority w:val="10"/>
-    <w:rsid w:val="00045013"/>
-    <w:rPr>
-      <w:rFonts w:asciiTheme="majorHAnsi" w:eastAsiaTheme="majorEastAsia" w:hAnsiTheme="majorHAnsi" w:cstheme="majorBidi"/>
-      <w:color w:val="17365D" w:themeColor="text2" w:themeShade="BF"/>
-      <w:spacing w:val="5"/>
-      <w:kern w:val="28"/>
-      <w:sz w:val="52"/>
-      <w:szCs w:val="52"/>
-    </w:rPr>
-  </w:style>
-  <w:style w:type="character" w:customStyle="1" w:styleId="Heading1Char">
-    <w:name w:val="Heading 1 Char"/>
-    <w:basedOn w:val="DefaultParagraphFont"/>
-    <w:link w:val="Heading1"/>
-    <w:uiPriority w:val="9"/>
-    <w:rsid w:val="00DC7DEA"/>
-    <w:rPr>
-      <w:rFonts w:asciiTheme="majorHAnsi" w:eastAsiaTheme="majorEastAsia" w:hAnsiTheme="majorHAnsi" w:cstheme="majorBidi"/>
-      <w:b/>
-      <w:bCs/>
-      <w:color w:val="345A8A" w:themeColor="accent1" w:themeShade="B5"/>
-      <w:sz w:val="32"/>
-      <w:szCs w:val="32"/>
-    </w:rPr>
-  </w:style>
-  <w:style w:type="paragraph" w:styleId="TOCHeading">
-    <w:name w:val="TOC Heading"/>
-    <w:basedOn w:val="Heading1"/>
-    <w:next w:val="Normal"/>
-    <w:uiPriority w:val="39"/>
-    <w:unhideWhenUsed/>
-    <w:qFormat/>
-    <w:rsid w:val="00DC7DEA"/>
-    <w:pPr>
-      <w:spacing w:line="276" w:lineRule="auto"/>
-      <w:outlineLvl w:val="9"/>
-    </w:pPr>
-    <w:rPr>
-      <w:color w:val="365F91" w:themeColor="accent1" w:themeShade="BF"/>
-      <w:sz w:val="28"/>
-      <w:szCs w:val="28"/>
-    </w:rPr>
-  </w:style>
-  <w:style w:type="paragraph" w:styleId="TOC1">
-    <w:name w:val="toc 1"/>
-    <w:basedOn w:val="Normal"/>
-    <w:next w:val="Normal"/>
-    <w:autoRedefine/>
-    <w:uiPriority w:val="39"/>
-    <w:semiHidden/>
-    <w:unhideWhenUsed/>
-    <w:rsid w:val="00DC7DEA"/>
-    <w:pPr>
-      <w:spacing w:before="240" w:after="120"/>
-    </w:pPr>
-    <w:rPr>
-      <w:rFonts w:asciiTheme="minorHAnsi" w:hAnsiTheme="minorHAnsi"/>
-      <w:b/>
-      <w:caps/>
-      <w:sz w:val="22"/>
-      <w:szCs w:val="22"/>
-      <w:u w:val="single"/>
-    </w:rPr>
-  </w:style>
-  <w:style w:type="paragraph" w:styleId="TOC2">
-    <w:name w:val="toc 2"/>
-    <w:basedOn w:val="Normal"/>
-    <w:next w:val="Normal"/>
-    <w:autoRedefine/>
-    <w:uiPriority w:val="39"/>
-    <w:semiHidden/>
-    <w:unhideWhenUsed/>
-    <w:rsid w:val="00DC7DEA"/>
-    <w:rPr>
-      <w:rFonts w:asciiTheme="minorHAnsi" w:hAnsiTheme="minorHAnsi"/>
-      <w:b/>
-      <w:smallCaps/>
-      <w:sz w:val="22"/>
-      <w:szCs w:val="22"/>
-    </w:rPr>
-  </w:style>
-  <w:style w:type="paragraph" w:styleId="TOC3">
-    <w:name w:val="toc 3"/>
-    <w:basedOn w:val="Normal"/>
-    <w:next w:val="Normal"/>
-    <w:autoRedefine/>
-    <w:uiPriority w:val="39"/>
-    <w:semiHidden/>
-    <w:unhideWhenUsed/>
-    <w:rsid w:val="00DC7DEA"/>
-    <w:rPr>
-      <w:rFonts w:asciiTheme="minorHAnsi" w:hAnsiTheme="minorHAnsi"/>
-      <w:smallCaps/>
-      <w:sz w:val="22"/>
-      <w:szCs w:val="22"/>
-    </w:rPr>
-  </w:style>
-  <w:style w:type="paragraph" w:styleId="TOC4">
-    <w:name w:val="toc 4"/>
-    <w:basedOn w:val="Normal"/>
-    <w:next w:val="Normal"/>
-    <w:autoRedefine/>
-    <w:uiPriority w:val="39"/>
-    <w:semiHidden/>
-    <w:unhideWhenUsed/>
-    <w:rsid w:val="00DC7DEA"/>
-    <w:rPr>
-      <w:rFonts w:asciiTheme="minorHAnsi" w:hAnsiTheme="minorHAnsi"/>
-      <w:sz w:val="22"/>
-      <w:szCs w:val="22"/>
-    </w:rPr>
-  </w:style>
-  <w:style w:type="paragraph" w:styleId="TOC5">
-    <w:name w:val="toc 5"/>
-    <w:basedOn w:val="Normal"/>
-    <w:next w:val="Normal"/>
-    <w:autoRedefine/>
-    <w:uiPriority w:val="39"/>
-    <w:semiHidden/>
-    <w:unhideWhenUsed/>
-    <w:rsid w:val="00DC7DEA"/>
-    <w:rPr>
-      <w:rFonts w:asciiTheme="minorHAnsi" w:hAnsiTheme="minorHAnsi"/>
-      <w:sz w:val="22"/>
-      <w:szCs w:val="22"/>
-    </w:rPr>
-  </w:style>
-  <w:style w:type="paragraph" w:styleId="TOC6">
-    <w:name w:val="toc 6"/>
-    <w:basedOn w:val="Normal"/>
-    <w:next w:val="Normal"/>
-    <w:autoRedefine/>
-    <w:uiPriority w:val="39"/>
-    <w:semiHidden/>
-    <w:unhideWhenUsed/>
-    <w:rsid w:val="00DC7DEA"/>
-    <w:rPr>
-      <w:rFonts w:asciiTheme="minorHAnsi" w:hAnsiTheme="minorHAnsi"/>
-      <w:sz w:val="22"/>
-      <w:szCs w:val="22"/>
-    </w:rPr>
-  </w:style>
-  <w:style w:type="paragraph" w:styleId="TOC7">
-    <w:name w:val="toc 7"/>
-    <w:basedOn w:val="Normal"/>
-    <w:next w:val="Normal"/>
-    <w:autoRedefine/>
-    <w:uiPriority w:val="39"/>
-    <w:semiHidden/>
-    <w:unhideWhenUsed/>
-    <w:rsid w:val="00DC7DEA"/>
-    <w:rPr>
-      <w:rFonts w:asciiTheme="minorHAnsi" w:hAnsiTheme="minorHAnsi"/>
-      <w:sz w:val="22"/>
-      <w:szCs w:val="22"/>
-    </w:rPr>
-  </w:style>
-  <w:style w:type="paragraph" w:styleId="TOC8">
-    <w:name w:val="toc 8"/>
-    <w:basedOn w:val="Normal"/>
-    <w:next w:val="Normal"/>
-    <w:autoRedefine/>
-    <w:uiPriority w:val="39"/>
-    <w:semiHidden/>
-    <w:unhideWhenUsed/>
-    <w:rsid w:val="00DC7DEA"/>
-    <w:rPr>
-      <w:rFonts w:asciiTheme="minorHAnsi" w:hAnsiTheme="minorHAnsi"/>
-      <w:sz w:val="22"/>
-      <w:szCs w:val="22"/>
-    </w:rPr>
-  </w:style>
-  <w:style w:type="paragraph" w:styleId="TOC9">
-    <w:name w:val="toc 9"/>
-    <w:basedOn w:val="Normal"/>
-    <w:next w:val="Normal"/>
-    <w:autoRedefine/>
-    <w:uiPriority w:val="39"/>
-    <w:semiHidden/>
-    <w:unhideWhenUsed/>
-    <w:rsid w:val="00DC7DEA"/>
-    <w:rPr>
-      <w:rFonts w:asciiTheme="minorHAnsi" w:hAnsiTheme="minorHAnsi"/>
-      <w:sz w:val="22"/>
-      <w:szCs w:val="22"/>
-    </w:rPr>
-  </w:style>
-  <w:style w:type="character" w:customStyle="1" w:styleId="Heading2Char">
-    <w:name w:val="Heading 2 Char"/>
-    <w:basedOn w:val="DefaultParagraphFont"/>
-    <w:link w:val="Heading2"/>
-    <w:uiPriority w:val="9"/>
-    <w:rsid w:val="00A77429"/>
-    <w:rPr>
-      <w:rFonts w:asciiTheme="majorHAnsi" w:eastAsiaTheme="majorEastAsia" w:hAnsiTheme="majorHAnsi" w:cstheme="majorBidi"/>
-      <w:b/>
-      <w:bCs/>
-      <w:color w:val="4F81BD" w:themeColor="accent1"/>
-      <w:sz w:val="26"/>
-      <w:szCs w:val="26"/>
-    </w:rPr>
-  </w:style>
-  <w:style w:type="paragraph" w:styleId="FootnoteText">
-    <w:name w:val="footnote text"/>
-    <w:basedOn w:val="Normal"/>
-    <w:link w:val="FootnoteTextChar"/>
-    <w:uiPriority w:val="99"/>
-    <w:unhideWhenUsed/>
-    <w:rsid w:val="003D01DC"/>
-    <w:rPr>
-      <w:sz w:val="16"/>
-    </w:rPr>
-  </w:style>
-  <w:style w:type="character" w:customStyle="1" w:styleId="FootnoteTextChar">
-    <w:name w:val="Footnote Text Char"/>
-    <w:basedOn w:val="DefaultParagraphFont"/>
-    <w:link w:val="FootnoteText"/>
-    <w:uiPriority w:val="99"/>
-    <w:rsid w:val="003D01DC"/>
-    <w:rPr>
-      <w:rFonts w:ascii="Gill Sans" w:hAnsi="Gill Sans"/>
-      <w:sz w:val="16"/>
-    </w:rPr>
-  </w:style>
-  <w:style w:type="character" w:styleId="FootnoteReference">
-    <w:name w:val="footnote reference"/>
-    <w:basedOn w:val="DefaultParagraphFont"/>
-    <w:uiPriority w:val="99"/>
-    <w:unhideWhenUsed/>
-    <w:rsid w:val="00054C86"/>
-    <w:rPr>
-      <w:vertAlign w:val="superscript"/>
-    </w:rPr>
-  </w:style>
-  <w:style w:type="character" w:customStyle="1" w:styleId="InlineCode">
-    <w:name w:val="Inline Code"/>
-    <w:basedOn w:val="DefaultParagraphFont"/>
-    <w:uiPriority w:val="1"/>
-    <w:qFormat/>
-    <w:rsid w:val="0034081B"/>
-    <w:rPr>
-      <w:rFonts w:ascii="Monaco" w:hAnsi="Monaco"/>
-      <w:b w:val="0"/>
-      <w:bCs w:val="0"/>
-      <w:i w:val="0"/>
-      <w:iCs w:val="0"/>
-      <w:color w:val="auto"/>
-      <w:sz w:val="20"/>
-      <w:szCs w:val="20"/>
-      <w:bdr w:val="none" w:sz="0" w:space="0" w:color="auto"/>
-      <w:shd w:val="clear" w:color="auto" w:fill="F3F3F3"/>
-    </w:rPr>
-  </w:style>
-  <w:style w:type="paragraph" w:styleId="ListParagraph">
-    <w:name w:val="List Paragraph"/>
-    <w:basedOn w:val="Normal"/>
-    <w:uiPriority w:val="34"/>
-    <w:qFormat/>
-    <w:rsid w:val="004E4B2E"/>
-    <w:pPr>
-      <w:ind w:left="720"/>
-      <w:contextualSpacing/>
-    </w:pPr>
-  </w:style>
-  <w:style w:type="table" w:styleId="TableGrid">
-    <w:name w:val="Table Grid"/>
-    <w:basedOn w:val="TableNormal"/>
-    <w:uiPriority w:val="59"/>
-    <w:rsid w:val="008F08E6"/>
-    <w:tblPr>
-      <w:tblInd w:w="0" w:type="dxa"/>
-      <w:tblBorders>
-        <w:top w:val="single" w:sz="4" w:space="0" w:color="auto"/>
-        <w:left w:val="single" w:sz="4" w:space="0" w:color="auto"/>
-        <w:bottom w:val="single" w:sz="4" w:space="0" w:color="auto"/>
-        <w:right w:val="single" w:sz="4" w:space="0" w:color="auto"/>
-        <w:insideH w:val="single" w:sz="4" w:space="0" w:color="auto"/>
-        <w:insideV w:val="single" w:sz="4" w:space="0" w:color="auto"/>
-      </w:tblBorders>
-      <w:tblCellMar>
-        <w:top w:w="0" w:type="dxa"/>
-        <w:left w:w="108" w:type="dxa"/>
-        <w:bottom w:w="0" w:type="dxa"/>
-        <w:right w:w="108" w:type="dxa"/>
-      </w:tblCellMar>
-    </w:tblPr>
-  </w:style>
-  <w:style w:type="table" w:styleId="LightList">
-    <w:name w:val="Light List"/>
-    <w:basedOn w:val="TableNormal"/>
-    <w:uiPriority w:val="61"/>
-    <w:rsid w:val="008F08E6"/>
-    <w:tblPr>
-      <w:tblStyleRowBandSize w:val="1"/>
-      <w:tblStyleColBandSize w:val="1"/>
-      <w:tblInd w:w="0" w:type="dxa"/>
-      <w:tblBorders>
-        <w:top w:val="single" w:sz="8" w:space="0" w:color="000000" w:themeColor="text1"/>
-        <w:left w:val="single" w:sz="8" w:space="0" w:color="000000" w:themeColor="text1"/>
-        <w:bottom w:val="single" w:sz="8" w:space="0" w:color="000000" w:themeColor="text1"/>
-        <w:right w:val="single" w:sz="8" w:space="0" w:color="000000" w:themeColor="text1"/>
-      </w:tblBorders>
-      <w:tblCellMar>
-        <w:top w:w="0" w:type="dxa"/>
-        <w:left w:w="108" w:type="dxa"/>
-        <w:bottom w:w="0" w:type="dxa"/>
-        <w:right w:w="108" w:type="dxa"/>
-      </w:tblCellMar>
-    </w:tblPr>
-    <w:tblStylePr w:type="firstRow">
-      <w:pPr>
-        <w:spacing w:before="0" w:after="0" w:line="240" w:lineRule="auto"/>
-      </w:pPr>
-      <w:rPr>
-        <w:b/>
-        <w:bCs/>
-        <w:color w:val="FFFFFF" w:themeColor="background1"/>
-      </w:rPr>
-      <w:tblPr/>
-      <w:tcPr>
-        <w:shd w:val="clear" w:color="auto" w:fill="000000" w:themeFill="text1"/>
-      </w:tcPr>
-    </w:tblStylePr>
-    <w:tblStylePr w:type="lastRow">
-      <w:pPr>
-        <w:spacing w:before="0" w:after="0" w:line="240" w:lineRule="auto"/>
-      </w:pPr>
-      <w:rPr>
-        <w:b/>
-        <w:bCs/>
-      </w:rPr>
-      <w:tblPr/>
-      <w:tcPr>
-        <w:tcBorders>
-          <w:top w:val="double" w:sz="6" w:space="0" w:color="000000" w:themeColor="text1"/>
-          <w:left w:val="single" w:sz="8" w:space="0" w:color="000000" w:themeColor="text1"/>
-          <w:bottom w:val="single" w:sz="8" w:space="0" w:color="000000" w:themeColor="text1"/>
-          <w:right w:val="single" w:sz="8" w:space="0" w:color="000000" w:themeColor="text1"/>
-        </w:tcBorders>
-      </w:tcPr>
-    </w:tblStylePr>
-    <w:tblStylePr w:type="firstCol">
-      <w:rPr>
-        <w:b/>
-        <w:bCs/>
-      </w:rPr>
-    </w:tblStylePr>
-    <w:tblStylePr w:type="lastCol">
-      <w:rPr>
-        <w:b/>
-        <w:bCs/>
-      </w:rPr>
-    </w:tblStylePr>
-    <w:tblStylePr w:type="band1Vert">
-      <w:tblPr/>
-      <w:tcPr>
-        <w:tcBorders>
-          <w:top w:val="single" w:sz="8" w:space="0" w:color="000000" w:themeColor="text1"/>
-          <w:left w:val="single" w:sz="8" w:space="0" w:color="000000" w:themeColor="text1"/>
-          <w:bottom w:val="single" w:sz="8" w:space="0" w:color="000000" w:themeColor="text1"/>
-          <w:right w:val="single" w:sz="8" w:space="0" w:color="000000" w:themeColor="text1"/>
-        </w:tcBorders>
-      </w:tcPr>
-    </w:tblStylePr>
-    <w:tblStylePr w:type="band1Horz">
-      <w:tblPr/>
-      <w:tcPr>
-        <w:tcBorders>
-          <w:top w:val="single" w:sz="8" w:space="0" w:color="000000" w:themeColor="text1"/>
-          <w:left w:val="single" w:sz="8" w:space="0" w:color="000000" w:themeColor="text1"/>
-          <w:bottom w:val="single" w:sz="8" w:space="0" w:color="000000" w:themeColor="text1"/>
-          <w:right w:val="single" w:sz="8" w:space="0" w:color="000000" w:themeColor="text1"/>
-        </w:tcBorders>
-      </w:tcPr>
-    </w:tblStylePr>
-  </w:style>
-  <w:style w:type="character" w:customStyle="1" w:styleId="Heading3Char">
-    <w:name w:val="Heading 3 Char"/>
-    <w:basedOn w:val="DefaultParagraphFont"/>
-    <w:link w:val="Heading3"/>
-    <w:uiPriority w:val="9"/>
-    <w:rsid w:val="00683966"/>
-    <w:rPr>
-      <w:rFonts w:asciiTheme="majorHAnsi" w:eastAsiaTheme="majorEastAsia" w:hAnsiTheme="majorHAnsi" w:cstheme="majorBidi"/>
-      <w:b/>
-      <w:bCs/>
-      <w:color w:val="4F81BD" w:themeColor="accent1"/>
-    </w:rPr>
-  </w:style>
-  <w:style w:type="paragraph" w:styleId="NoSpacing">
-    <w:name w:val="No Spacing"/>
-    <w:uiPriority w:val="1"/>
-    <w:qFormat/>
-    <w:rsid w:val="00D208E4"/>
-    <w:rPr>
-      <w:rFonts w:ascii="Gill Sans" w:hAnsi="Gill Sans"/>
-    </w:rPr>
-  </w:style>
-  <w:style w:type="paragraph" w:customStyle="1" w:styleId="Callout">
-    <w:name w:val="Callout"/>
-    <w:basedOn w:val="Normal"/>
-    <w:next w:val="Normal"/>
-    <w:qFormat/>
-    <w:rsid w:val="00784CD5"/>
-    <w:pPr>
-      <w:ind w:left="720"/>
-    </w:pPr>
-    <w:rPr>
-      <w:i/>
-    </w:rPr>
-  </w:style>
-  <w:style w:type="paragraph" w:customStyle="1" w:styleId="iun">
-    <w:name w:val="iun"/>
-    <w:basedOn w:val="Normal"/>
-    <w:rsid w:val="00012E1E"/>
-  </w:style>
-  <w:style w:type="character" w:styleId="Hyperlink">
-    <w:name w:val="Hyperlink"/>
-    <w:basedOn w:val="DefaultParagraphFont"/>
-    <w:uiPriority w:val="99"/>
-    <w:unhideWhenUsed/>
-    <w:rsid w:val="008A0095"/>
-    <w:rPr>
-      <w:color w:val="0000FF" w:themeColor="hyperlink"/>
-      <w:u w:val="single"/>
-    </w:rPr>
-  </w:style>
-  <w:style w:type="character" w:styleId="FollowedHyperlink">
-    <w:name w:val="FollowedHyperlink"/>
-    <w:basedOn w:val="DefaultParagraphFont"/>
-    <w:uiPriority w:val="99"/>
-    <w:semiHidden/>
-    <w:unhideWhenUsed/>
-    <w:rsid w:val="00172BCD"/>
-    <w:rPr>
-      <w:color w:val="800080" w:themeColor="followedHyperlink"/>
-      <w:u w:val="single"/>
-    </w:rPr>
-  </w:style>
-  <w:style w:type="paragraph" w:customStyle="1" w:styleId="Step">
-    <w:name w:val="Step"/>
-    <w:basedOn w:val="Normal"/>
-    <w:qFormat/>
-    <w:rsid w:val="008B0889"/>
-    <w:pPr>
-      <w:numPr>
-        <w:numId w:val="16"/>
-      </w:numPr>
-      <w:spacing w:after="240"/>
-      <w:ind w:left="360"/>
-    </w:pPr>
-  </w:style>
-  <w:style w:type="paragraph" w:customStyle="1" w:styleId="StepPara">
-    <w:name w:val="Step Para"/>
-    <w:basedOn w:val="Normal"/>
-    <w:qFormat/>
-    <w:rsid w:val="008B0889"/>
-    <w:pPr>
-      <w:spacing w:after="240"/>
-      <w:ind w:left="360"/>
-    </w:pPr>
-  </w:style>
-</w:styles>
-</file>
-
 <file path=word/theme/theme1.xml><?xml version="1.0" encoding="utf-8"?>
 <a:theme xmlns:a="http://schemas.openxmlformats.org/drawingml/2006/main" name="Office Theme">
   <a:themeElements>
@@ -6560,7 +6016,7 @@
 </file>
 
 <file path=customXml/itemProps1.xml><?xml version="1.0" encoding="utf-8"?>
-<ds:datastoreItem xmlns:ds="http://schemas.openxmlformats.org/officeDocument/2006/customXml" ds:itemID="{2D1F3817-9BC7-C041-A516-81EF176E656A}">
+<ds:datastoreItem xmlns:ds="http://schemas.openxmlformats.org/officeDocument/2006/customXml" ds:itemID="{61D2DB5F-E1D0-244E-A2E1-5418C7D4FEA3}">
   <ds:schemaRefs>
     <ds:schemaRef ds:uri="http://schemas.openxmlformats.org/officeDocument/2006/bibliography"/>
   </ds:schemaRefs>

</xml_diff>

<commit_message>
Chnage the work, parameter, to 'property'
</commit_message>
<xml_diff>
--- a/node/lesson-59-express/instructions/express.docx
+++ b/node/lesson-59-express/instructions/express.docx
@@ -2006,7 +2006,10 @@
         <w:t>content</w:t>
       </w:r>
       <w:r>
-        <w:t xml:space="preserve"> parameter</w:t>
+        <w:t xml:space="preserve"> </w:t>
+      </w:r>
+      <w:r>
+        <w:t>property</w:t>
       </w:r>
       <w:r>
         <w:t>.</w:t>
@@ -2280,7 +2283,10 @@
         <w:t xml:space="preserve">the </w:t>
       </w:r>
       <w:r>
-        <w:t>id parameter</w:t>
+        <w:t xml:space="preserve">id </w:t>
+      </w:r>
+      <w:r>
+        <w:t>property</w:t>
       </w:r>
       <w:r>
         <w:t xml:space="preserve"> </w:t>
@@ -2339,10 +2345,10 @@
         <w:t xml:space="preserve">model </w:t>
       </w:r>
       <w:r>
-        <w:t>parameter</w:t>
-      </w:r>
-      <w:r>
-        <w:t xml:space="preserve"> called </w:t>
+        <w:t xml:space="preserve">property </w:t>
+      </w:r>
+      <w:r>
+        <w:t xml:space="preserve">called </w:t>
       </w:r>
       <w:r>
         <w:rPr>
@@ -2398,8 +2404,6 @@
       <w:r>
         <w:t>.</w:t>
       </w:r>
-      <w:bookmarkStart w:id="12" w:name="_GoBack"/>
-      <w:bookmarkEnd w:id="12"/>
     </w:p>
     <w:p>
       <w:pPr>
@@ -2412,7 +2416,13 @@
         <w:t>also expects a</w:t>
       </w:r>
       <w:r>
-        <w:t xml:space="preserve"> model parameter called</w:t>
+        <w:t xml:space="preserve"> model </w:t>
+      </w:r>
+      <w:r>
+        <w:t xml:space="preserve">property </w:t>
+      </w:r>
+      <w:r>
+        <w:t>called</w:t>
       </w:r>
       <w:r>
         <w:t xml:space="preserve"> </w:t>
@@ -2450,7 +2460,13 @@
         <w:pStyle w:val="StepPara"/>
       </w:pPr>
       <w:r>
-        <w:t xml:space="preserve">The model map should have two parameters, </w:t>
+        <w:t xml:space="preserve">The model map should have two </w:t>
+      </w:r>
+      <w:r>
+        <w:t>properties</w:t>
+      </w:r>
+      <w:r>
+        <w:t xml:space="preserve">, </w:t>
       </w:r>
       <w:r>
         <w:rPr>
@@ -2492,8 +2508,8 @@
       <w:pPr>
         <w:pStyle w:val="Heading2"/>
       </w:pPr>
-      <w:bookmarkStart w:id="13" w:name="OLE_LINK13"/>
-      <w:bookmarkStart w:id="14" w:name="OLE_LINK14"/>
+      <w:bookmarkStart w:id="12" w:name="OLE_LINK13"/>
+      <w:bookmarkStart w:id="13" w:name="OLE_LINK14"/>
       <w:r>
         <w:t>Create</w:t>
       </w:r>
@@ -2687,8 +2703,8 @@
         </w:rPr>
         <w:t>c</w:t>
       </w:r>
-      <w:bookmarkStart w:id="15" w:name="OLE_LINK24"/>
-      <w:bookmarkStart w:id="16" w:name="OLE_LINK25"/>
+      <w:bookmarkStart w:id="14" w:name="OLE_LINK24"/>
+      <w:bookmarkStart w:id="15" w:name="OLE_LINK25"/>
       <w:r>
         <w:rPr>
           <w:rStyle w:val="InlineCode"/>
@@ -2758,10 +2774,10 @@
         <w:t xml:space="preserve"> to render the root view.</w:t>
       </w:r>
     </w:p>
+    <w:bookmarkEnd w:id="12"/>
     <w:bookmarkEnd w:id="13"/>
     <w:bookmarkEnd w:id="14"/>
     <w:bookmarkEnd w:id="15"/>
-    <w:bookmarkEnd w:id="16"/>
     <w:p/>
     <w:p>
       <w:pPr>
@@ -2822,16 +2838,16 @@
       <w:r>
         <w:t xml:space="preserve"> </w:t>
       </w:r>
-      <w:bookmarkStart w:id="17" w:name="OLE_LINK17"/>
-      <w:bookmarkStart w:id="18" w:name="OLE_LINK18"/>
+      <w:bookmarkStart w:id="16" w:name="OLE_LINK17"/>
+      <w:bookmarkStart w:id="17" w:name="OLE_LINK18"/>
       <w:r>
         <w:rPr>
           <w:rStyle w:val="InlineCode"/>
         </w:rPr>
         <w:t>todos</w:t>
       </w:r>
+      <w:bookmarkEnd w:id="16"/>
       <w:bookmarkEnd w:id="17"/>
-      <w:bookmarkEnd w:id="18"/>
       <w:r>
         <w:t>;</w:t>
       </w:r>
@@ -2848,7 +2864,13 @@
         <w:t>id</w:t>
       </w:r>
       <w:r>
-        <w:t xml:space="preserve"> parameter matches the current “todo” item</w:t>
+        <w:t xml:space="preserve"> </w:t>
+      </w:r>
+      <w:r>
+        <w:t xml:space="preserve">property </w:t>
+      </w:r>
+      <w:r>
+        <w:t>matches the current “todo” item</w:t>
       </w:r>
       <w:r>
         <w:t xml:space="preserve">'s </w:t>
@@ -2896,7 +2918,7 @@
         <w:t xml:space="preserve"> </w:t>
       </w:r>
       <w:r>
-        <w:t>parameter</w:t>
+        <w:t>property</w:t>
       </w:r>
       <w:r>
         <w:t>, then</w:t>
@@ -2916,8 +2938,8 @@
       <w:r>
         <w:t xml:space="preserve"> to </w:t>
       </w:r>
-      <w:bookmarkStart w:id="19" w:name="OLE_LINK15"/>
-      <w:bookmarkStart w:id="20" w:name="OLE_LINK16"/>
+      <w:bookmarkStart w:id="18" w:name="OLE_LINK15"/>
+      <w:bookmarkStart w:id="19" w:name="OLE_LINK16"/>
       <w:r>
         <w:t xml:space="preserve">break the loop </w:t>
       </w:r>
@@ -2963,8 +2985,8 @@
         <w:t xml:space="preserve"> callback with an error.</w:t>
       </w:r>
     </w:p>
+    <w:bookmarkEnd w:id="18"/>
     <w:bookmarkEnd w:id="19"/>
-    <w:bookmarkEnd w:id="20"/>
     <w:p>
       <w:pPr>
         <w:pStyle w:val="Heading2"/>
@@ -3070,7 +3092,12 @@
         <w:t>use</w:t>
       </w:r>
       <w:r>
-        <w:t xml:space="preserve"> a named parameter for the </w:t>
+        <w:t xml:space="preserve"> a named</w:t>
+      </w:r>
+      <w:bookmarkStart w:id="20" w:name="_GoBack"/>
+      <w:bookmarkEnd w:id="20"/>
+      <w:r>
+        <w:t xml:space="preserve"> parameter for the </w:t>
       </w:r>
       <w:r>
         <w:rPr>
@@ -4642,7 +4669,7 @@
     </w:rPrDefault>
     <w:pPrDefault/>
   </w:docDefaults>
-  <w:latentStyles w:defLockedState="0" w:defUIPriority="99" w:defSemiHidden="0" w:defUnhideWhenUsed="0" w:defQFormat="0" w:count="380">
+  <w:latentStyles w:defLockedState="0" w:defUIPriority="99" w:defSemiHidden="0" w:defUnhideWhenUsed="0" w:defQFormat="0" w:count="381">
     <w:lsdException w:name="Normal" w:uiPriority="0" w:qFormat="1"/>
     <w:lsdException w:name="heading 1" w:uiPriority="9" w:qFormat="1"/>
     <w:lsdException w:name="heading 2" w:semiHidden="1" w:uiPriority="9" w:unhideWhenUsed="1" w:qFormat="1"/>
@@ -4748,7 +4775,6 @@
     <w:lsdException w:name="HTML Sample" w:semiHidden="1" w:unhideWhenUsed="1"/>
     <w:lsdException w:name="HTML Typewriter" w:semiHidden="1" w:unhideWhenUsed="1"/>
     <w:lsdException w:name="HTML Variable" w:semiHidden="1" w:unhideWhenUsed="1"/>
-    <w:lsdException w:name="Normal Table" w:semiHidden="1" w:unhideWhenUsed="1"/>
     <w:lsdException w:name="annotation subject" w:semiHidden="1" w:unhideWhenUsed="1"/>
     <w:lsdException w:name="No List" w:semiHidden="1" w:unhideWhenUsed="1"/>
     <w:lsdException w:name="Outline List 1" w:semiHidden="1" w:unhideWhenUsed="1"/>
@@ -4795,10 +4821,8 @@
     <w:lsdException w:name="Table Subtle 2" w:semiHidden="1" w:unhideWhenUsed="1"/>
     <w:lsdException w:name="Table Web 1" w:semiHidden="1" w:unhideWhenUsed="1"/>
     <w:lsdException w:name="Table Web 2" w:semiHidden="1" w:unhideWhenUsed="1"/>
-    <w:lsdException w:name="Table Web 3" w:semiHidden="1" w:unhideWhenUsed="1"/>
     <w:lsdException w:name="Balloon Text" w:semiHidden="1" w:unhideWhenUsed="1"/>
     <w:lsdException w:name="Table Grid" w:uiPriority="59"/>
-    <w:lsdException w:name="Table Theme" w:semiHidden="1" w:unhideWhenUsed="1"/>
     <w:lsdException w:name="Note Level 1" w:semiHidden="1" w:unhideWhenUsed="1"/>
     <w:lsdException w:name="Note Level 2" w:semiHidden="1" w:unhideWhenUsed="1"/>
     <w:lsdException w:name="Note Level 3" w:semiHidden="1" w:unhideWhenUsed="1"/>
@@ -5023,6 +5047,7 @@
     <w:lsdException w:name="List Table 5 Dark Accent 6" w:uiPriority="50"/>
     <w:lsdException w:name="List Table 6 Colorful Accent 6" w:uiPriority="51"/>
     <w:lsdException w:name="List Table 7 Colorful Accent 6" w:uiPriority="52"/>
+    <w:lsdException w:name="Mention" w:semiHidden="1" w:unhideWhenUsed="1"/>
   </w:latentStyles>
   <w:style w:type="paragraph" w:default="1" w:styleId="Normal">
     <w:name w:val="Normal"/>
@@ -6016,7 +6041,7 @@
 </file>
 
 <file path=customXml/itemProps1.xml><?xml version="1.0" encoding="utf-8"?>
-<ds:datastoreItem xmlns:ds="http://schemas.openxmlformats.org/officeDocument/2006/customXml" ds:itemID="{61D2DB5F-E1D0-244E-A2E1-5418C7D4FEA3}">
+<ds:datastoreItem xmlns:ds="http://schemas.openxmlformats.org/officeDocument/2006/customXml" ds:itemID="{63DF8CD8-D50B-C541-B2F0-2D5DF24BC5C9}">
   <ds:schemaRefs>
     <ds:schemaRef ds:uri="http://schemas.openxmlformats.org/officeDocument/2006/bibliography"/>
   </ds:schemaRefs>

</xml_diff>